<commit_message>
fixed highscore table structure
</commit_message>
<xml_diff>
--- a/doc/simon/Simon_Obermeier_00800498.docx
+++ b/doc/simon/Simon_Obermeier_00800498.docx
@@ -163,14 +163,27 @@
                             <w:r>
                               <w:t xml:space="preserve">Abbildung </w:t>
                             </w:r>
-                            <w:fldSimple w:instr=" SEQ Abbildung \* ARABIC ">
-                              <w:r>
-                                <w:rPr>
-                                  <w:noProof/>
-                                </w:rPr>
-                                <w:t>1</w:t>
-                              </w:r>
-                            </w:fldSimple>
+                            <w:r>
+                              <w:fldChar w:fldCharType="begin"/>
+                            </w:r>
+                            <w:r>
+                              <w:instrText xml:space="preserve"> SEQ Abbildung \* ARABIC </w:instrText>
+                            </w:r>
+                            <w:r>
+                              <w:fldChar w:fldCharType="separate"/>
+                            </w:r>
+                            <w:r>
+                              <w:rPr>
+                                <w:noProof/>
+                              </w:rPr>
+                              <w:t>1</w:t>
+                            </w:r>
+                            <w:r>
+                              <w:rPr>
+                                <w:noProof/>
+                              </w:rPr>
+                              <w:fldChar w:fldCharType="end"/>
+                            </w:r>
                             <w:bookmarkEnd w:id="0"/>
                             <w:r>
                               <w:t>: Titelbildschirm</w:t>
@@ -212,14 +225,27 @@
                       <w:r>
                         <w:t xml:space="preserve">Abbildung </w:t>
                       </w:r>
-                      <w:fldSimple w:instr=" SEQ Abbildung \* ARABIC ">
-                        <w:r>
-                          <w:rPr>
-                            <w:noProof/>
-                          </w:rPr>
-                          <w:t>1</w:t>
-                        </w:r>
-                      </w:fldSimple>
+                      <w:r>
+                        <w:fldChar w:fldCharType="begin"/>
+                      </w:r>
+                      <w:r>
+                        <w:instrText xml:space="preserve"> SEQ Abbildung \* ARABIC </w:instrText>
+                      </w:r>
+                      <w:r>
+                        <w:fldChar w:fldCharType="separate"/>
+                      </w:r>
+                      <w:r>
+                        <w:rPr>
+                          <w:noProof/>
+                        </w:rPr>
+                        <w:t>1</w:t>
+                      </w:r>
+                      <w:r>
+                        <w:rPr>
+                          <w:noProof/>
+                        </w:rPr>
+                        <w:fldChar w:fldCharType="end"/>
+                      </w:r>
                       <w:bookmarkEnd w:id="1"/>
                       <w:r>
                         <w:t>: Titelbildschirm</w:t>
@@ -464,6 +490,105 @@
           <w:sz w:val="24"/>
           <w:szCs w:val="24"/>
         </w:rPr>
+        <w:t xml:space="preserve">Simon Obermeier </w:t>
+      </w:r>
+      <w:r>
+        <w:rPr>
+          <w:sz w:val="24"/>
+          <w:szCs w:val="24"/>
+        </w:rPr>
+        <w:t>– M</w:t>
+      </w:r>
+      <w:r>
+        <w:rPr>
+          <w:sz w:val="24"/>
+          <w:szCs w:val="24"/>
+        </w:rPr>
+        <w:t>atrikelnumme</w:t>
+      </w:r>
+      <w:r>
+        <w:rPr>
+          <w:sz w:val="24"/>
+          <w:szCs w:val="24"/>
+        </w:rPr>
+        <w:t>r</w:t>
+      </w:r>
+      <w:r>
+        <w:rPr>
+          <w:sz w:val="24"/>
+          <w:szCs w:val="24"/>
+        </w:rPr>
+        <w:t>: 00800498</w:t>
+      </w:r>
+    </w:p>
+    <w:p>
+      <w:pPr>
+        <w:spacing w:after="0" w:line="360" w:lineRule="auto"/>
+        <w:jc w:val="center"/>
+        <w:rPr>
+          <w:sz w:val="24"/>
+          <w:szCs w:val="24"/>
+        </w:rPr>
+      </w:pPr>
+    </w:p>
+    <w:p>
+      <w:pPr>
+        <w:spacing w:after="0" w:line="360" w:lineRule="auto"/>
+        <w:jc w:val="center"/>
+        <w:rPr>
+          <w:sz w:val="24"/>
+          <w:szCs w:val="24"/>
+        </w:rPr>
+      </w:pPr>
+    </w:p>
+    <w:p>
+      <w:pPr>
+        <w:spacing w:after="0" w:line="360" w:lineRule="auto"/>
+        <w:jc w:val="center"/>
+        <w:rPr>
+          <w:sz w:val="24"/>
+          <w:szCs w:val="24"/>
+        </w:rPr>
+      </w:pPr>
+      <w:r>
+        <w:rPr>
+          <w:sz w:val="24"/>
+          <w:szCs w:val="24"/>
+        </w:rPr>
+        <w:t>Gruppenmitglieder</w:t>
+      </w:r>
+    </w:p>
+    <w:p>
+      <w:pPr>
+        <w:spacing w:after="0" w:line="360" w:lineRule="auto"/>
+        <w:jc w:val="center"/>
+        <w:rPr>
+          <w:sz w:val="24"/>
+          <w:szCs w:val="24"/>
+        </w:rPr>
+      </w:pPr>
+      <w:r>
+        <w:rPr>
+          <w:sz w:val="24"/>
+          <w:szCs w:val="24"/>
+        </w:rPr>
+        <w:t>Robin Prillwitz – Matrikelnummer: 00805291</w:t>
+      </w:r>
+    </w:p>
+    <w:p>
+      <w:pPr>
+        <w:spacing w:after="0" w:line="360" w:lineRule="auto"/>
+        <w:jc w:val="center"/>
+        <w:rPr>
+          <w:sz w:val="24"/>
+          <w:szCs w:val="24"/>
+        </w:rPr>
+      </w:pPr>
+      <w:r>
+        <w:rPr>
+          <w:sz w:val="24"/>
+          <w:szCs w:val="24"/>
+        </w:rPr>
         <w:t>Anton Kraus</w:t>
       </w:r>
       <w:r>
@@ -471,94 +596,8 @@
           <w:sz w:val="24"/>
           <w:szCs w:val="24"/>
         </w:rPr>
-        <w:t xml:space="preserve"> </w:t>
-      </w:r>
-      <w:r>
-        <w:rPr>
-          <w:sz w:val="24"/>
-          <w:szCs w:val="24"/>
-        </w:rPr>
-        <w:t>–</w:t>
-      </w:r>
-      <w:r>
-        <w:rPr>
-          <w:sz w:val="24"/>
-          <w:szCs w:val="24"/>
-        </w:rPr>
-        <w:t xml:space="preserve"> Matrikelnummer: 00804697</w:t>
-      </w:r>
-    </w:p>
-    <w:p>
-      <w:pPr>
-        <w:spacing w:after="0" w:line="360" w:lineRule="auto"/>
-        <w:jc w:val="center"/>
-        <w:rPr>
-          <w:sz w:val="24"/>
-          <w:szCs w:val="24"/>
-        </w:rPr>
-      </w:pPr>
-      <w:r>
-        <w:rPr>
-          <w:sz w:val="24"/>
-          <w:szCs w:val="24"/>
-        </w:rPr>
-        <w:t xml:space="preserve">Simon Obermeier </w:t>
-      </w:r>
-      <w:r>
-        <w:rPr>
-          <w:sz w:val="24"/>
-          <w:szCs w:val="24"/>
-        </w:rPr>
-        <w:t>– M</w:t>
-      </w:r>
-      <w:r>
-        <w:rPr>
-          <w:sz w:val="24"/>
-          <w:szCs w:val="24"/>
-        </w:rPr>
-        <w:t>atrikelnumme</w:t>
-      </w:r>
-      <w:r>
-        <w:rPr>
-          <w:sz w:val="24"/>
-          <w:szCs w:val="24"/>
-        </w:rPr>
-        <w:t>r</w:t>
-      </w:r>
-      <w:r>
-        <w:rPr>
-          <w:sz w:val="24"/>
-          <w:szCs w:val="24"/>
-        </w:rPr>
-        <w:t>: 00800498</w:t>
-      </w:r>
-    </w:p>
-    <w:p>
-      <w:pPr>
-        <w:spacing w:after="0" w:line="360" w:lineRule="auto"/>
-        <w:jc w:val="center"/>
-        <w:rPr>
-          <w:sz w:val="24"/>
-          <w:szCs w:val="24"/>
-        </w:rPr>
-      </w:pPr>
-      <w:r>
-        <w:rPr>
-          <w:sz w:val="24"/>
-          <w:szCs w:val="24"/>
-        </w:rPr>
-        <w:t>Robin Prillwitz – Matrikelnummer: 00805291</w:t>
-      </w:r>
-    </w:p>
-    <w:p>
-      <w:pPr>
-        <w:spacing w:after="0" w:line="360" w:lineRule="auto"/>
-        <w:jc w:val="center"/>
-        <w:rPr>
-          <w:sz w:val="24"/>
-          <w:szCs w:val="24"/>
-        </w:rPr>
-      </w:pPr>
+        <w:t xml:space="preserve"> – Matrikelnummer: 00804697</w:t>
+      </w:r>
     </w:p>
     <w:p>
       <w:pPr>
@@ -644,26 +683,6 @@
           <w:szCs w:val="24"/>
         </w:rPr>
       </w:pPr>
-    </w:p>
-    <w:p>
-      <w:pPr>
-        <w:spacing w:after="0" w:line="360" w:lineRule="auto"/>
-        <w:jc w:val="center"/>
-        <w:rPr>
-          <w:sz w:val="24"/>
-          <w:szCs w:val="24"/>
-        </w:rPr>
-      </w:pPr>
-    </w:p>
-    <w:p>
-      <w:pPr>
-        <w:spacing w:after="0" w:line="360" w:lineRule="auto"/>
-        <w:jc w:val="center"/>
-        <w:rPr>
-          <w:sz w:val="24"/>
-          <w:szCs w:val="24"/>
-        </w:rPr>
-      </w:pPr>
       <w:r>
         <w:rPr>
           <w:sz w:val="24"/>
@@ -705,7 +724,15 @@
     <w:p/>
     <w:p>
       <w:r>
-        <w:t>In unserer Prüfungsstudienarbeit im FWP Java-Programmierung haben wir uns dafür entschieden einen kleinen 2D-Plattformer mit der Bild-Engine „JavaFX“ umzusetzen. In dem Spiel geht es darum, als Pizzabote über zufällig generierte Plattformen zu springen und dabei ankommenden Pizza-Konkurrenten auszuweichen und diese auch zu eliminieren. Das Spiel an sich hat kein richtiges Ende und hat als Ziel einen Möglichst höhen Punktestand zu erreichen, um sich dann in die globale Datenbank eintragen zu lassen und unter den Top 10 Punkteständen zu erscheinen.</w:t>
+        <w:t xml:space="preserve">In unserer Prüfungsstudienarbeit im FWP Java-Programmierung haben wir uns dafür entschieden einen kleinen 2D-Plattformer mit der Bild-Engine „JavaFX“ umzusetzen. In dem Spiel geht es darum, als Pizzabote über zufällig generierte Plattformen zu springen und dabei ankommenden Pizza-Konkurrenten auszuweichen und diese auch zu eliminieren. Das Spiel an sich hat kein richtiges Ende und hat als Ziel einen Möglichst </w:t>
+      </w:r>
+      <w:proofErr w:type="spellStart"/>
+      <w:r>
+        <w:t>höhen</w:t>
+      </w:r>
+      <w:proofErr w:type="spellEnd"/>
+      <w:r>
+        <w:t xml:space="preserve"> Punktestand zu erreichen, um sich dann in die globale Datenbank eintragen zu lassen und unter den Top 10 Punkteständen zu erscheinen.</w:t>
       </w:r>
       <w:r>
         <w:t xml:space="preserve"> </w:t>
@@ -751,7 +778,39 @@
     <w:p/>
     <w:p>
       <w:r>
-        <w:t>Unsere Hauptklasse des Programms ist „gameLoop“, welche allerdings nicht die Main-Methode der Software enthält. Diese ist in der Klasse „mainStart“ definiert. GameLoop erbt dabei zum einen vom Interface „Globals“ und zum anderen von der JavaFX Superklasse „Applikation“. In dem Interface sind alle globalen Variablen für Spieleinstellungen definiert, um diese schnell und übersichtlich ändern zu Können. Die Superklasse Applikation wird benötigt um im Projekt ein Fenster des Frameworks zu erzeuge</w:t>
+        <w:t>Unsere Hauptklasse des Programms ist „</w:t>
+      </w:r>
+      <w:proofErr w:type="spellStart"/>
+      <w:r>
+        <w:t>gameLoop</w:t>
+      </w:r>
+      <w:proofErr w:type="spellEnd"/>
+      <w:r>
+        <w:t>“, welche allerdings nicht die Main-Methode der Software enthält. Diese ist in der Klasse „</w:t>
+      </w:r>
+      <w:proofErr w:type="spellStart"/>
+      <w:r>
+        <w:t>mainStart</w:t>
+      </w:r>
+      <w:proofErr w:type="spellEnd"/>
+      <w:r>
+        <w:t xml:space="preserve">“ definiert. </w:t>
+      </w:r>
+      <w:proofErr w:type="spellStart"/>
+      <w:r>
+        <w:t>GameLoop</w:t>
+      </w:r>
+      <w:proofErr w:type="spellEnd"/>
+      <w:r>
+        <w:t xml:space="preserve"> erbt dabei zum einen vom Interface „</w:t>
+      </w:r>
+      <w:proofErr w:type="spellStart"/>
+      <w:r>
+        <w:t>Globals</w:t>
+      </w:r>
+      <w:proofErr w:type="spellEnd"/>
+      <w:r>
+        <w:t>“ und zum anderen von der JavaFX Superklasse „Applikation“. In dem Interface sind alle globalen Variablen für Spieleinstellungen definiert, um diese schnell und übersichtlich ändern zu Können. Die Superklasse Applikation wird benötigt um im Projekt ein Fenster des Frameworks zu erzeuge</w:t>
       </w:r>
       <w:r>
         <w:t xml:space="preserve">n. </w:t>
@@ -793,7 +852,23 @@
         <w:t xml:space="preserve"> genauer betrachtet werden. </w:t>
       </w:r>
       <w:r>
-        <w:t xml:space="preserve">Alle Zeichenbaren Objekte des Spiels, erben dabei von der Superklasse „Object“, welche wiederum das Interface „gameObject“ nutzt. Dabei wird sichergestellt, dass alle zeichenbaren Objekte des Spieles die gleich Grundfunktionalität besitzen und Fehler vermeiden. </w:t>
+        <w:t>Alle Zeichenbaren Objekte des Spiels, erben dabei von der Superklasse „</w:t>
+      </w:r>
+      <w:proofErr w:type="spellStart"/>
+      <w:r>
+        <w:t>Object</w:t>
+      </w:r>
+      <w:proofErr w:type="spellEnd"/>
+      <w:r>
+        <w:t>“, welche wiederum das Interface „</w:t>
+      </w:r>
+      <w:proofErr w:type="spellStart"/>
+      <w:r>
+        <w:t>gameObject</w:t>
+      </w:r>
+      <w:proofErr w:type="spellEnd"/>
+      <w:r>
+        <w:t xml:space="preserve">“ nutzt. Dabei wird sichergestellt, dass alle zeichenbaren Objekte des Spieles die gleich Grundfunktionalität besitzen und Fehler vermeiden. </w:t>
       </w:r>
       <w:r>
         <w:t>Auch lassen sich dann alle Objekte in einem Array speichern, falls man dies möchte. Wir haben uns allerdings dagegen entschieden, um Prüfungen auslassen zu können, um welches Objekt es sich letztendlich genau handelt.</w:t>
@@ -802,24 +877,90 @@
         <w:t xml:space="preserve"> </w:t>
       </w:r>
       <w:r>
-        <w:t xml:space="preserve">Die Menüführung wurde über eine interne State-Machine realisiert. Diese wechselt, je nach Input des Users oder je nach Auslösern im Spiel den State des Programms und lädt, beziehungsweise entlädt bestimmt Programmteile. Unsere </w:t>
-      </w:r>
-      <w:r>
-        <w:t>Sates wurden</w:t>
-      </w:r>
-      <w:r>
-        <w:t xml:space="preserve"> dabei alle in einzelnen JavaFX Panes realisiert. Diese erhalten zum Programmstart alle darin enthaltenen Elemente und co-existieren zusammen mit dem GameRoot, welcher das Fenster an sich darstellt. Findet nun </w:t>
+        <w:t>Die Menüführung wurde über eine interne State-</w:t>
+      </w:r>
+      <w:proofErr w:type="spellStart"/>
+      <w:r>
+        <w:t>Machine</w:t>
+      </w:r>
+      <w:proofErr w:type="spellEnd"/>
+      <w:r>
+        <w:t xml:space="preserve"> realisiert. Diese wechselt, je nach Input des Users oder je nach Auslösern im Spiel den State des Programms und lädt, beziehungsweise entlädt bestimmt Programmteile. Unsere </w:t>
+      </w:r>
+      <w:proofErr w:type="spellStart"/>
+      <w:r>
+        <w:t>Sates</w:t>
+      </w:r>
+      <w:proofErr w:type="spellEnd"/>
+      <w:r>
+        <w:t xml:space="preserve"> wurden</w:t>
+      </w:r>
+      <w:r>
+        <w:t xml:space="preserve"> dabei alle in einzelnen JavaFX Panes realisiert. Diese erhalten zum Programmstart alle darin enthaltenen Elemente und </w:t>
+      </w:r>
+      <w:proofErr w:type="spellStart"/>
+      <w:r>
+        <w:t>co</w:t>
+      </w:r>
+      <w:proofErr w:type="spellEnd"/>
+      <w:r>
+        <w:t xml:space="preserve">-existieren zusammen mit dem </w:t>
+      </w:r>
+      <w:proofErr w:type="spellStart"/>
+      <w:r>
+        <w:t>GameRoot</w:t>
+      </w:r>
+      <w:proofErr w:type="spellEnd"/>
+      <w:r>
+        <w:t xml:space="preserve">, welcher das Fenster an sich darstellt. Findet nun </w:t>
       </w:r>
       <w:r>
         <w:t>ein Szenenwechsel</w:t>
       </w:r>
       <w:r>
-        <w:t xml:space="preserve"> statt werden die nicht mehr benötigten Panes aus dem GameRoot entladen und die neuen dazu geladen. </w:t>
-      </w:r>
-    </w:p>
-    <w:p>
-      <w:r>
-        <w:t xml:space="preserve">Das Programm wurde auch vollständig mit Javadoc kommentiert und eine Klickbare HTML Dokumentation erstellt. Um diese Aufzurufen muss die „index.html“ unter „./javadoc/apicdocs“, </w:t>
+        <w:t xml:space="preserve"> statt werden die nicht mehr benötigten Panes aus dem </w:t>
+      </w:r>
+      <w:proofErr w:type="spellStart"/>
+      <w:r>
+        <w:t>GameRoot</w:t>
+      </w:r>
+      <w:proofErr w:type="spellEnd"/>
+      <w:r>
+        <w:t xml:space="preserve"> entladen und die neuen dazu geladen. </w:t>
+      </w:r>
+    </w:p>
+    <w:p>
+      <w:r>
+        <w:t xml:space="preserve">Das Programm wurde auch vollständig mit </w:t>
+      </w:r>
+      <w:proofErr w:type="spellStart"/>
+      <w:r>
+        <w:t>Javadoc</w:t>
+      </w:r>
+      <w:proofErr w:type="spellEnd"/>
+      <w:r>
+        <w:t xml:space="preserve"> kommentiert und eine Klickbare HTML Dokumentation erstellt. Um diese Aufzurufen muss die „index.html“ unter </w:t>
+      </w:r>
+      <w:proofErr w:type="gramStart"/>
+      <w:r>
+        <w:t>„./</w:t>
+      </w:r>
+      <w:proofErr w:type="spellStart"/>
+      <w:proofErr w:type="gramEnd"/>
+      <w:r>
+        <w:t>javadoc</w:t>
+      </w:r>
+      <w:proofErr w:type="spellEnd"/>
+      <w:r>
+        <w:t>/</w:t>
+      </w:r>
+      <w:proofErr w:type="spellStart"/>
+      <w:r>
+        <w:t>apicdocs</w:t>
+      </w:r>
+      <w:proofErr w:type="spellEnd"/>
+      <w:r>
+        <w:t xml:space="preserve">“, </w:t>
       </w:r>
       <w:r>
         <w:lastRenderedPageBreak/>
@@ -839,10 +980,50 @@
     <w:p/>
     <w:p>
       <w:r>
-        <w:t xml:space="preserve">Die gestellten Anforderungen an die Software waren Vererbung, Interface und ach Javadoc Dokumentierung. </w:t>
-      </w:r>
-      <w:r>
-        <w:t xml:space="preserve"> Vererbung wurde zum einen für die Nutzung von JavaFX verwendet, als auch beim abstrahieren der zu zeichnenden Spielobjekte. Ein Interface fand beim Anlegen von zentralen globalen Variablen seinen Platz. Die Kommentierung mit Javadoc wurde für alle Funktionen, Konstruktoren und auch die wichtigsten Variablen, sowohl im Private- als auch im Protected – und Public-Scope d</w:t>
+        <w:t xml:space="preserve">Die gestellten Anforderungen an die Software waren Vererbung, Interface und ach </w:t>
+      </w:r>
+      <w:proofErr w:type="spellStart"/>
+      <w:r>
+        <w:t>Javadoc</w:t>
+      </w:r>
+      <w:proofErr w:type="spellEnd"/>
+      <w:r>
+        <w:t xml:space="preserve"> Dokumentierung. </w:t>
+      </w:r>
+      <w:r>
+        <w:t xml:space="preserve"> Vererbung wurde zum einen für die Nutzung von JavaFX verwendet, als auch beim </w:t>
+      </w:r>
+      <w:proofErr w:type="spellStart"/>
+      <w:r>
+        <w:t>abstrahieren</w:t>
+      </w:r>
+      <w:proofErr w:type="spellEnd"/>
+      <w:r>
+        <w:t xml:space="preserve"> der zu zeichnenden Spielobjekte. Ein Interface fand beim Anlegen von zentralen globalen Variablen seinen Platz. Die Kommentierung mit </w:t>
+      </w:r>
+      <w:proofErr w:type="spellStart"/>
+      <w:r>
+        <w:t>Javadoc</w:t>
+      </w:r>
+      <w:proofErr w:type="spellEnd"/>
+      <w:r>
+        <w:t xml:space="preserve"> wurde für alle Funktionen, Konstruktoren und auch die wichtigsten Variablen, sowohl im Private- als auch im </w:t>
+      </w:r>
+      <w:proofErr w:type="spellStart"/>
+      <w:r>
+        <w:t>Protected</w:t>
+      </w:r>
+      <w:proofErr w:type="spellEnd"/>
+      <w:r>
+        <w:t xml:space="preserve"> – und Public-</w:t>
+      </w:r>
+      <w:proofErr w:type="spellStart"/>
+      <w:r>
+        <w:t>Scope</w:t>
+      </w:r>
+      <w:proofErr w:type="spellEnd"/>
+      <w:r>
+        <w:t xml:space="preserve"> d</w:t>
       </w:r>
       <w:r>
         <w:t>urchgeführt</w:t>
@@ -886,10 +1067,50 @@
         <w:t>zusätzlich das</w:t>
       </w:r>
       <w:r>
-        <w:t xml:space="preserve"> Verwenden einer GUI, das Erstellen einer Lauffähigen jar-Datei und das Nutzen eine Relationalen Datenbank. Des GUI wurde in diesem Projekt mit dem JavaFX Framework durchgehend realisiert. Auch die Tonkulisse und Bilder im Hintergrund wurden damit umgesetzt.</w:t>
-      </w:r>
-      <w:r>
-        <w:t xml:space="preserve"> Auch lässt sich aus unserem Programm zu jeder Zeit eine jar-Datei generieren. Dies geschieht über das Framework „Maven“. Hat man Maven installiert, kann man mit „mvn package“ eine Jar-Datei generieren lassen. Die Datenbank kommt zum Einsatz, um die Highscores der Spieler mit Namen und Punktzahl global im Internet abzuspeichern. Damit können auch andere Spieler diese Highscores sehen und versuchen diese zum </w:t>
+        <w:t xml:space="preserve"> Verwenden einer GUI, das Erstellen einer Lauffähigen </w:t>
+      </w:r>
+      <w:proofErr w:type="spellStart"/>
+      <w:r>
+        <w:t>jar</w:t>
+      </w:r>
+      <w:proofErr w:type="spellEnd"/>
+      <w:r>
+        <w:t>-Datei und das Nutzen eine Relationalen Datenbank. Des GUI wurde in diesem Projekt mit dem JavaFX Framework durchgehend realisiert. Auch die Tonkulisse und Bilder im Hintergrund wurden damit umgesetzt.</w:t>
+      </w:r>
+      <w:r>
+        <w:t xml:space="preserve"> Auch lässt sich aus unserem Programm zu jeder Zeit eine </w:t>
+      </w:r>
+      <w:proofErr w:type="spellStart"/>
+      <w:r>
+        <w:t>jar</w:t>
+      </w:r>
+      <w:proofErr w:type="spellEnd"/>
+      <w:r>
+        <w:t>-Datei generieren. Dies geschieht über das Framework „Maven“. Hat man Maven installiert, kann man mit „</w:t>
+      </w:r>
+      <w:proofErr w:type="spellStart"/>
+      <w:r>
+        <w:t>mvn</w:t>
+      </w:r>
+      <w:proofErr w:type="spellEnd"/>
+      <w:r>
+        <w:t xml:space="preserve"> </w:t>
+      </w:r>
+      <w:proofErr w:type="spellStart"/>
+      <w:r>
+        <w:t>package</w:t>
+      </w:r>
+      <w:proofErr w:type="spellEnd"/>
+      <w:r>
+        <w:t xml:space="preserve">“ eine </w:t>
+      </w:r>
+      <w:proofErr w:type="spellStart"/>
+      <w:r>
+        <w:t>Jar</w:t>
+      </w:r>
+      <w:proofErr w:type="spellEnd"/>
+      <w:r>
+        <w:t xml:space="preserve">-Datei generieren lassen. Die Datenbank kommt zum Einsatz, um die Highscores der Spieler mit Namen und Punktzahl global im Internet abzuspeichern. Damit können auch andere Spieler diese Highscores sehen und versuchen diese zum </w:t>
       </w:r>
       <w:r>
         <w:t>Überbieten</w:t>
@@ -962,14 +1183,27 @@
                             <w:r>
                               <w:t xml:space="preserve">Abbildung </w:t>
                             </w:r>
-                            <w:fldSimple w:instr=" SEQ Abbildung \* ARABIC ">
-                              <w:r>
-                                <w:rPr>
-                                  <w:noProof/>
-                                </w:rPr>
-                                <w:t>2</w:t>
-                              </w:r>
-                            </w:fldSimple>
+                            <w:r>
+                              <w:fldChar w:fldCharType="begin"/>
+                            </w:r>
+                            <w:r>
+                              <w:instrText xml:space="preserve"> SEQ Abbildung \* ARABIC </w:instrText>
+                            </w:r>
+                            <w:r>
+                              <w:fldChar w:fldCharType="separate"/>
+                            </w:r>
+                            <w:r>
+                              <w:rPr>
+                                <w:noProof/>
+                              </w:rPr>
+                              <w:t>2</w:t>
+                            </w:r>
+                            <w:r>
+                              <w:rPr>
+                                <w:noProof/>
+                              </w:rPr>
+                              <w:fldChar w:fldCharType="end"/>
+                            </w:r>
                             <w:bookmarkEnd w:id="2"/>
                             <w:r>
                               <w:t>: UML-Diagramm</w:t>
@@ -1005,14 +1239,27 @@
                       <w:r>
                         <w:t xml:space="preserve">Abbildung </w:t>
                       </w:r>
-                      <w:fldSimple w:instr=" SEQ Abbildung \* ARABIC ">
-                        <w:r>
-                          <w:rPr>
-                            <w:noProof/>
-                          </w:rPr>
-                          <w:t>2</w:t>
-                        </w:r>
-                      </w:fldSimple>
+                      <w:r>
+                        <w:fldChar w:fldCharType="begin"/>
+                      </w:r>
+                      <w:r>
+                        <w:instrText xml:space="preserve"> SEQ Abbildung \* ARABIC </w:instrText>
+                      </w:r>
+                      <w:r>
+                        <w:fldChar w:fldCharType="separate"/>
+                      </w:r>
+                      <w:r>
+                        <w:rPr>
+                          <w:noProof/>
+                        </w:rPr>
+                        <w:t>2</w:t>
+                      </w:r>
+                      <w:r>
+                        <w:rPr>
+                          <w:noProof/>
+                        </w:rPr>
+                        <w:fldChar w:fldCharType="end"/>
+                      </w:r>
                       <w:bookmarkEnd w:id="3"/>
                       <w:r>
                         <w:t>: UML-Diagramm</w:t>
@@ -1191,6 +1438,7 @@
         <w:docPartUnique/>
       </w:docPartObj>
     </w:sdtPr>
+    <w:sdtEndPr/>
     <w:sdtContent>
       <w:p>
         <w:pPr>
@@ -1939,6 +2187,7 @@
     <w:rsidRoot w:val="00CF70DD"/>
     <w:rsid w:val="000A314F"/>
     <w:rsid w:val="003277E8"/>
+    <w:rsid w:val="00637244"/>
     <w:rsid w:val="00766C4C"/>
     <w:rsid w:val="00CF70DD"/>
   </w:rsids>

</xml_diff>

<commit_message>
Added csv reader and writer
Co-authored-by: robin <robin@robin-prillwitz.de>
</commit_message>
<xml_diff>
--- a/doc/simon/Simon_Obermeier_00800498.docx
+++ b/doc/simon/Simon_Obermeier_00800498.docx
@@ -1,6 +1,6 @@
 
 <file path=word/document.xml><?xml version="1.0" encoding="utf-8"?>
-<w:document xmlns:wpc="http://schemas.microsoft.com/office/word/2010/wordprocessingCanvas" xmlns:cx="http://schemas.microsoft.com/office/drawing/2014/chartex" xmlns:cx1="http://schemas.microsoft.com/office/drawing/2015/9/8/chartex" xmlns:cx2="http://schemas.microsoft.com/office/drawing/2015/10/21/chartex" xmlns:cx3="http://schemas.microsoft.com/office/drawing/2016/5/9/chartex" xmlns:cx4="http://schemas.microsoft.com/office/drawing/2016/5/10/chartex" xmlns:cx5="http://schemas.microsoft.com/office/drawing/2016/5/11/chartex" xmlns:cx6="http://schemas.microsoft.com/office/drawing/2016/5/12/chartex" xmlns:cx7="http://schemas.microsoft.com/office/drawing/2016/5/13/chartex" xmlns:cx8="http://schemas.microsoft.com/office/drawing/2016/5/14/chartex" xmlns:mc="http://schemas.openxmlformats.org/markup-compatibility/2006" xmlns:aink="http://schemas.microsoft.com/office/drawing/2016/ink" xmlns:am3d="http://schemas.microsoft.com/office/drawing/2017/model3d" xmlns:o="urn:schemas-microsoft-com:office:office" xmlns:oel="http://schemas.microsoft.com/office/2019/extlst" xmlns:r="http://schemas.openxmlformats.org/officeDocument/2006/relationships" xmlns:m="http://schemas.openxmlformats.org/officeDocument/2006/math" xmlns:v="urn:schemas-microsoft-com:vml" xmlns:wp14="http://schemas.microsoft.com/office/word/2010/wordprocessingDrawing" xmlns:wp="http://schemas.openxmlformats.org/drawingml/2006/wordprocessingDrawing" xmlns:w10="urn:schemas-microsoft-com:office:word" xmlns:w="http://schemas.openxmlformats.org/wordprocessingml/2006/main" xmlns:w14="http://schemas.microsoft.com/office/word/2010/wordml" xmlns:w15="http://schemas.microsoft.com/office/word/2012/wordml" xmlns:w16cex="http://schemas.microsoft.com/office/word/2018/wordml/cex" xmlns:w16cid="http://schemas.microsoft.com/office/word/2016/wordml/cid" xmlns:w16="http://schemas.microsoft.com/office/word/2018/wordml" xmlns:w16sdtdh="http://schemas.microsoft.com/office/word/2020/wordml/sdtdatahash" xmlns:w16se="http://schemas.microsoft.com/office/word/2015/wordml/symex" xmlns:wpg="http://schemas.microsoft.com/office/word/2010/wordprocessingGroup" xmlns:wpi="http://schemas.microsoft.com/office/word/2010/wordprocessingInk" xmlns:wne="http://schemas.microsoft.com/office/word/2006/wordml" xmlns:wps="http://schemas.microsoft.com/office/word/2010/wordprocessingShape" mc:Ignorable="w14 w15 w16se w16cid w16 w16cex w16sdtdh wp14">
+<w:document xmlns:wpc="http://schemas.microsoft.com/office/word/2010/wordprocessingCanvas" xmlns:cx="http://schemas.microsoft.com/office/drawing/2014/chartex" xmlns:cx1="http://schemas.microsoft.com/office/drawing/2015/9/8/chartex" xmlns:cx2="http://schemas.microsoft.com/office/drawing/2015/10/21/chartex" xmlns:cx3="http://schemas.microsoft.com/office/drawing/2016/5/9/chartex" xmlns:cx4="http://schemas.microsoft.com/office/drawing/2016/5/10/chartex" xmlns:cx5="http://schemas.microsoft.com/office/drawing/2016/5/11/chartex" xmlns:cx6="http://schemas.microsoft.com/office/drawing/2016/5/12/chartex" xmlns:cx7="http://schemas.microsoft.com/office/drawing/2016/5/13/chartex" xmlns:cx8="http://schemas.microsoft.com/office/drawing/2016/5/14/chartex" xmlns:mc="http://schemas.openxmlformats.org/markup-compatibility/2006" xmlns:aink="http://schemas.microsoft.com/office/drawing/2016/ink" xmlns:am3d="http://schemas.microsoft.com/office/drawing/2017/model3d" xmlns:o="urn:schemas-microsoft-com:office:office" xmlns:r="http://schemas.openxmlformats.org/officeDocument/2006/relationships" xmlns:m="http://schemas.openxmlformats.org/officeDocument/2006/math" xmlns:v="urn:schemas-microsoft-com:vml" xmlns:wp14="http://schemas.microsoft.com/office/word/2010/wordprocessingDrawing" xmlns:wp="http://schemas.openxmlformats.org/drawingml/2006/wordprocessingDrawing" xmlns:w10="urn:schemas-microsoft-com:office:word" xmlns:w="http://schemas.openxmlformats.org/wordprocessingml/2006/main" xmlns:w14="http://schemas.microsoft.com/office/word/2010/wordml" xmlns:w15="http://schemas.microsoft.com/office/word/2012/wordml" xmlns:w16cid="http://schemas.microsoft.com/office/word/2016/wordml/cid" xmlns:w16se="http://schemas.microsoft.com/office/word/2015/wordml/symex" xmlns:wpg="http://schemas.microsoft.com/office/word/2010/wordprocessingGroup" xmlns:wpi="http://schemas.microsoft.com/office/word/2010/wordprocessingInk" xmlns:wne="http://schemas.microsoft.com/office/word/2006/wordml" xmlns:wps="http://schemas.microsoft.com/office/word/2010/wordprocessingShape" mc:Ignorable="w14 w15 w16se w16cid wp14">
   <w:body>
     <w:p>
       <w:pPr>
@@ -163,14 +163,27 @@
                             <w:r>
                               <w:t xml:space="preserve">Abbildung </w:t>
                             </w:r>
-                            <w:fldSimple w:instr=" SEQ Abbildung \* ARABIC ">
-                              <w:r>
-                                <w:rPr>
-                                  <w:noProof/>
-                                </w:rPr>
-                                <w:t>1</w:t>
-                              </w:r>
-                            </w:fldSimple>
+                            <w:r>
+                              <w:fldChar w:fldCharType="begin"/>
+                            </w:r>
+                            <w:r>
+                              <w:instrText xml:space="preserve"> SEQ Abbildung \* ARABIC </w:instrText>
+                            </w:r>
+                            <w:r>
+                              <w:fldChar w:fldCharType="separate"/>
+                            </w:r>
+                            <w:r>
+                              <w:rPr>
+                                <w:noProof/>
+                              </w:rPr>
+                              <w:t>1</w:t>
+                            </w:r>
+                            <w:r>
+                              <w:rPr>
+                                <w:noProof/>
+                              </w:rPr>
+                              <w:fldChar w:fldCharType="end"/>
+                            </w:r>
                             <w:bookmarkEnd w:id="0"/>
                             <w:r>
                               <w:t>: Titelbildschirm</w:t>
@@ -196,7 +209,7 @@
                 <v:stroke joinstyle="miter"/>
                 <v:path gradientshapeok="t" o:connecttype="rect"/>
               </v:shapetype>
-              <v:shape id="Textfeld 4" o:spid="_x0000_s1026" type="#_x0000_t202" style="position:absolute;left:0;text-align:left;margin-left:27.3pt;margin-top:240.6pt;width:398.8pt;height:.05pt;z-index:251661312;visibility:visible;mso-wrap-style:square;mso-wrap-distance-left:9pt;mso-wrap-distance-top:0;mso-wrap-distance-right:9pt;mso-wrap-distance-bottom:0;mso-position-horizontal:absolute;mso-position-horizontal-relative:text;mso-position-vertical:absolute;mso-position-vertical-relative:text;v-text-anchor:top" o:gfxdata="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" stroked="f">
+              <v:shape id="Textfeld 4" o:spid="_x0000_s1026" type="#_x0000_t202" style="position:absolute;left:0;text-align:left;margin-left:27.3pt;margin-top:240.6pt;width:398.8pt;height:.05pt;z-index:251661312;visibility:visible;mso-wrap-style:square;mso-wrap-distance-left:9pt;mso-wrap-distance-top:0;mso-wrap-distance-right:9pt;mso-wrap-distance-bottom:0;mso-position-horizontal:absolute;mso-position-horizontal-relative:text;mso-position-vertical:absolute;mso-position-vertical-relative:text;v-text-anchor:top" o:gfxdata="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" stroked="f">
                 <v:textbox style="mso-fit-shape-to-text:t" inset="0,0,0,0">
                   <w:txbxContent>
                     <w:p>
@@ -212,14 +225,27 @@
                       <w:r>
                         <w:t xml:space="preserve">Abbildung </w:t>
                       </w:r>
-                      <w:fldSimple w:instr=" SEQ Abbildung \* ARABIC ">
-                        <w:r>
-                          <w:rPr>
-                            <w:noProof/>
-                          </w:rPr>
-                          <w:t>1</w:t>
-                        </w:r>
-                      </w:fldSimple>
+                      <w:r>
+                        <w:fldChar w:fldCharType="begin"/>
+                      </w:r>
+                      <w:r>
+                        <w:instrText xml:space="preserve"> SEQ Abbildung \* ARABIC </w:instrText>
+                      </w:r>
+                      <w:r>
+                        <w:fldChar w:fldCharType="separate"/>
+                      </w:r>
+                      <w:r>
+                        <w:rPr>
+                          <w:noProof/>
+                        </w:rPr>
+                        <w:t>1</w:t>
+                      </w:r>
+                      <w:r>
+                        <w:rPr>
+                          <w:noProof/>
+                        </w:rPr>
+                        <w:fldChar w:fldCharType="end"/>
+                      </w:r>
                       <w:bookmarkEnd w:id="1"/>
                       <w:r>
                         <w:t>: Titelbildschirm</w:t>
@@ -1129,86 +1155,172 @@
       </w:r>
     </w:p>
     <w:p>
-      <w:r>
+      <w:pPr>
+        <w:rPr>
+          <w:lang w:val="en-US"/>
+        </w:rPr>
+      </w:pPr>
+      <w:r>
+        <w:rPr>
+          <w:lang w:val="en-US"/>
+        </w:rPr>
         <w:t>JAR</w:t>
       </w:r>
       <w:r>
+        <w:rPr>
+          <w:lang w:val="en-US"/>
+        </w:rPr>
         <w:tab/>
       </w:r>
       <w:r>
+        <w:rPr>
+          <w:lang w:val="en-US"/>
+        </w:rPr>
         <w:tab/>
       </w:r>
       <w:r>
+        <w:rPr>
+          <w:lang w:val="en-US"/>
+        </w:rPr>
         <w:tab/>
       </w:r>
       <w:r>
+        <w:rPr>
+          <w:lang w:val="en-US"/>
+        </w:rPr>
         <w:tab/>
         <w:t>Java Archive</w:t>
       </w:r>
     </w:p>
     <w:p>
-      <w:r>
+      <w:pPr>
+        <w:rPr>
+          <w:lang w:val="en-US"/>
+        </w:rPr>
+      </w:pPr>
+      <w:r>
+        <w:rPr>
+          <w:lang w:val="en-US"/>
+        </w:rPr>
         <w:t>PDF</w:t>
       </w:r>
       <w:r>
+        <w:rPr>
+          <w:lang w:val="en-US"/>
+        </w:rPr>
         <w:tab/>
       </w:r>
       <w:r>
+        <w:rPr>
+          <w:lang w:val="en-US"/>
+        </w:rPr>
         <w:tab/>
       </w:r>
       <w:r>
+        <w:rPr>
+          <w:lang w:val="en-US"/>
+        </w:rPr>
         <w:tab/>
       </w:r>
       <w:r>
+        <w:rPr>
+          <w:lang w:val="en-US"/>
+        </w:rPr>
         <w:tab/>
-        <w:t xml:space="preserve">Portable </w:t>
+        <w:t>Portable Document File</w:t>
+      </w:r>
+    </w:p>
+    <w:p>
+      <w:pPr>
+        <w:rPr>
+          <w:lang w:val="en-US"/>
+        </w:rPr>
+      </w:pPr>
+      <w:r>
+        <w:rPr>
+          <w:lang w:val="en-US"/>
+        </w:rPr>
+        <w:t>SFX</w:t>
+      </w:r>
+      <w:r>
+        <w:rPr>
+          <w:lang w:val="en-US"/>
+        </w:rPr>
+        <w:tab/>
+      </w:r>
+      <w:r>
+        <w:rPr>
+          <w:lang w:val="en-US"/>
+        </w:rPr>
+        <w:tab/>
+      </w:r>
+      <w:r>
+        <w:rPr>
+          <w:lang w:val="en-US"/>
+        </w:rPr>
+        <w:tab/>
+      </w:r>
+      <w:r>
+        <w:rPr>
+          <w:lang w:val="en-US"/>
+        </w:rPr>
+        <w:tab/>
+      </w:r>
+      <w:r>
+        <w:rPr>
+          <w:lang w:val="en-US"/>
+        </w:rPr>
+        <w:t xml:space="preserve">Sound </w:t>
       </w:r>
       <w:proofErr w:type="spellStart"/>
       <w:r>
-        <w:t>Document</w:t>
+        <w:rPr>
+          <w:lang w:val="en-US"/>
+        </w:rPr>
+        <w:t>Effekts</w:t>
       </w:r>
       <w:proofErr w:type="spellEnd"/>
-      <w:r>
-        <w:t xml:space="preserve"> File</w:t>
-      </w:r>
-    </w:p>
-    <w:p>
-      <w:r>
-        <w:t>SFX</w:t>
-      </w:r>
-      <w:r>
+    </w:p>
+    <w:p>
+      <w:pPr>
+        <w:rPr>
+          <w:lang w:val="en-US"/>
+        </w:rPr>
+      </w:pPr>
+      <w:r>
+        <w:rPr>
+          <w:lang w:val="en-US"/>
+        </w:rPr>
+        <w:t>UML</w:t>
+      </w:r>
+      <w:r>
+        <w:rPr>
+          <w:lang w:val="en-US"/>
+        </w:rPr>
         <w:tab/>
       </w:r>
       <w:r>
+        <w:rPr>
+          <w:lang w:val="en-US"/>
+        </w:rPr>
         <w:tab/>
       </w:r>
       <w:r>
+        <w:rPr>
+          <w:lang w:val="en-US"/>
+        </w:rPr>
         <w:tab/>
       </w:r>
       <w:r>
+        <w:rPr>
+          <w:lang w:val="en-US"/>
+        </w:rPr>
         <w:tab/>
       </w:r>
       <w:r>
-        <w:t>Sound Effekts</w:t>
-      </w:r>
-    </w:p>
-    <w:p>
-      <w:r>
-        <w:t>UML</w:t>
-      </w:r>
-      <w:r>
-        <w:tab/>
-      </w:r>
-      <w:r>
-        <w:tab/>
-      </w:r>
-      <w:r>
-        <w:tab/>
-      </w:r>
-      <w:r>
-        <w:tab/>
-      </w:r>
-      <w:r>
+        <w:rPr>
+          <w:lang w:val="en-US"/>
+        </w:rPr>
         <w:t>Unified Modeling Language</w:t>
       </w:r>
     </w:p>
@@ -1216,8 +1328,14 @@
       <w:pPr>
         <w:spacing w:line="259" w:lineRule="auto"/>
         <w:jc w:val="left"/>
-      </w:pPr>
-      <w:r>
+        <w:rPr>
+          <w:lang w:val="en-US"/>
+        </w:rPr>
+      </w:pPr>
+      <w:r>
+        <w:rPr>
+          <w:lang w:val="en-US"/>
+        </w:rPr>
         <w:br w:type="page"/>
       </w:r>
     </w:p>
@@ -1465,48 +1583,48 @@
         <w:t xml:space="preserve"> </w:t>
       </w:r>
       <w:r>
-        <w:t>Die Menüführung wurde über eine interne State-</w:t>
+        <w:t xml:space="preserve">Die Menüführung wurde über eine interne State-Machine realisiert. Diese wechselt, je nach Input des Users oder je nach Auslösern im Spiel den State des Programms und lädt, beziehungsweise entlädt bestimmt Programmteile. Unsere </w:t>
       </w:r>
       <w:proofErr w:type="spellStart"/>
       <w:r>
-        <w:t>Machine</w:t>
+        <w:t>Sates</w:t>
       </w:r>
       <w:proofErr w:type="spellEnd"/>
       <w:r>
-        <w:t xml:space="preserve"> realisiert. Diese wechselt, je nach Input des Users oder je nach Auslösern im Spiel den State des Programms und lädt, beziehungsweise entlädt bestimmt Programmteile. Unsere </w:t>
+        <w:t xml:space="preserve"> wurden</w:t>
+      </w:r>
+      <w:r>
+        <w:t xml:space="preserve"> dabei alle in einzelnen JavaFX Panes realisiert. Diese erhalten zum Programmstart alle darin enthaltenen Elemente und </w:t>
       </w:r>
       <w:proofErr w:type="spellStart"/>
       <w:r>
-        <w:t>Sates</w:t>
+        <w:t>co</w:t>
       </w:r>
       <w:proofErr w:type="spellEnd"/>
       <w:r>
-        <w:t xml:space="preserve"> wurden</w:t>
-      </w:r>
-      <w:r>
-        <w:t xml:space="preserve"> dabei alle in einzelnen JavaFX Panes realisiert. Diese erhalten zum Programmstart alle darin enthaltenen Elemente und </w:t>
+        <w:t xml:space="preserve">-existieren zusammen mit dem </w:t>
       </w:r>
       <w:proofErr w:type="spellStart"/>
       <w:r>
-        <w:t>co</w:t>
+        <w:t>GameRoot</w:t>
       </w:r>
       <w:proofErr w:type="spellEnd"/>
       <w:r>
-        <w:t xml:space="preserve">-existieren zusammen mit dem </w:t>
+        <w:t xml:space="preserve">, welcher das Fenster an sich darstellt. Findet nun </w:t>
+      </w:r>
+      <w:r>
+        <w:t>ein Szenenwechsel</w:t>
+      </w:r>
+      <w:r>
+        <w:t xml:space="preserve"> statt werden die nicht mehr benötigten </w:t>
       </w:r>
       <w:proofErr w:type="spellStart"/>
       <w:r>
-        <w:t>GameRoot</w:t>
+        <w:t>Panes</w:t>
       </w:r>
       <w:proofErr w:type="spellEnd"/>
       <w:r>
-        <w:t xml:space="preserve">, welcher das Fenster an sich darstellt. Findet nun </w:t>
-      </w:r>
-      <w:r>
-        <w:t>ein Szenenwechsel</w:t>
-      </w:r>
-      <w:r>
-        <w:t xml:space="preserve"> statt werden die nicht mehr benötigten Panes aus dem </w:t>
+        <w:t xml:space="preserve"> aus dem </w:t>
       </w:r>
       <w:proofErr w:type="spellStart"/>
       <w:r>
@@ -1762,14 +1880,27 @@
                             <w:r>
                               <w:t xml:space="preserve">Abbildung </w:t>
                             </w:r>
-                            <w:fldSimple w:instr=" SEQ Abbildung \* ARABIC ">
-                              <w:r>
-                                <w:rPr>
-                                  <w:noProof/>
-                                </w:rPr>
-                                <w:t>2</w:t>
-                              </w:r>
-                            </w:fldSimple>
+                            <w:r>
+                              <w:fldChar w:fldCharType="begin"/>
+                            </w:r>
+                            <w:r>
+                              <w:instrText xml:space="preserve"> SEQ Abbildung \* ARABIC </w:instrText>
+                            </w:r>
+                            <w:r>
+                              <w:fldChar w:fldCharType="separate"/>
+                            </w:r>
+                            <w:r>
+                              <w:rPr>
+                                <w:noProof/>
+                              </w:rPr>
+                              <w:t>2</w:t>
+                            </w:r>
+                            <w:r>
+                              <w:rPr>
+                                <w:noProof/>
+                              </w:rPr>
+                              <w:fldChar w:fldCharType="end"/>
+                            </w:r>
                             <w:bookmarkEnd w:id="6"/>
                             <w:r>
                               <w:t>: UML-Diagramm</w:t>
@@ -1791,7 +1922,7 @@
           </mc:Choice>
           <mc:Fallback>
             <w:pict>
-              <v:shape w14:anchorId="17DDB367" id="Textfeld 5" o:spid="_x0000_s1027" type="#_x0000_t202" style="position:absolute;margin-left:-10.35pt;margin-top:322pt;width:734.85pt;height:.05pt;z-index:251663360;visibility:visible;mso-wrap-style:square;mso-wrap-distance-left:9pt;mso-wrap-distance-top:0;mso-wrap-distance-right:9pt;mso-wrap-distance-bottom:0;mso-position-horizontal:absolute;mso-position-horizontal-relative:text;mso-position-vertical:absolute;mso-position-vertical-relative:text;v-text-anchor:top" o:gfxdata="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" stroked="f">
+              <v:shape w14:anchorId="17DDB367" id="Textfeld 5" o:spid="_x0000_s1027" type="#_x0000_t202" style="position:absolute;margin-left:-10.35pt;margin-top:322pt;width:734.85pt;height:.05pt;z-index:251663360;visibility:visible;mso-wrap-style:square;mso-wrap-distance-left:9pt;mso-wrap-distance-top:0;mso-wrap-distance-right:9pt;mso-wrap-distance-bottom:0;mso-position-horizontal:absolute;mso-position-horizontal-relative:text;mso-position-vertical:absolute;mso-position-vertical-relative:text;v-text-anchor:top" o:gfxdata="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" stroked="f">
                 <v:textbox style="mso-fit-shape-to-text:t" inset="0,0,0,0">
                   <w:txbxContent>
                     <w:p>
@@ -1805,14 +1936,27 @@
                       <w:r>
                         <w:t xml:space="preserve">Abbildung </w:t>
                       </w:r>
-                      <w:fldSimple w:instr=" SEQ Abbildung \* ARABIC ">
-                        <w:r>
-                          <w:rPr>
-                            <w:noProof/>
-                          </w:rPr>
-                          <w:t>2</w:t>
-                        </w:r>
-                      </w:fldSimple>
+                      <w:r>
+                        <w:fldChar w:fldCharType="begin"/>
+                      </w:r>
+                      <w:r>
+                        <w:instrText xml:space="preserve"> SEQ Abbildung \* ARABIC </w:instrText>
+                      </w:r>
+                      <w:r>
+                        <w:fldChar w:fldCharType="separate"/>
+                      </w:r>
+                      <w:r>
+                        <w:rPr>
+                          <w:noProof/>
+                        </w:rPr>
+                        <w:t>2</w:t>
+                      </w:r>
+                      <w:r>
+                        <w:rPr>
+                          <w:noProof/>
+                        </w:rPr>
+                        <w:fldChar w:fldCharType="end"/>
+                      </w:r>
                       <w:bookmarkEnd w:id="7"/>
                       <w:r>
                         <w:t>: UML-Diagramm</w:t>
@@ -1938,56 +2082,119 @@
         <w:spacing w:after="0" w:line="360" w:lineRule="auto"/>
       </w:pPr>
       <w:r>
-        <w:t xml:space="preserve">Alle </w:t>
+        <w:t xml:space="preserve">Zur eigenen Leistung am Projekt gehören alle im Spiel gezeichneten Objekte, dessen Erzeugung und mögliche Kollisionen zwischen den Objekten. Auch das Management der sogenannten </w:t>
+      </w:r>
+      <w:r>
+        <w:t>„</w:t>
+      </w:r>
+      <w:r>
+        <w:t>JavaFX-</w:t>
       </w:r>
       <w:proofErr w:type="spellStart"/>
       <w:r>
-        <w:t>objekte</w:t>
+        <w:t>Panes</w:t>
       </w:r>
       <w:proofErr w:type="spellEnd"/>
       <w:r>
-        <w:t xml:space="preserve">, </w:t>
+        <w:t>“</w:t>
+      </w:r>
+      <w:bookmarkStart w:id="9" w:name="_GoBack"/>
+      <w:bookmarkEnd w:id="9"/>
+      <w:r>
+        <w:t xml:space="preserve">, um die Objekte dann auch gesammelt im richtigen Game-State anzeigen zu lassen. Bei den </w:t>
       </w:r>
       <w:proofErr w:type="spellStart"/>
       <w:r>
-        <w:t>erzegung</w:t>
+        <w:t>Javadoc</w:t>
       </w:r>
       <w:proofErr w:type="spellEnd"/>
       <w:r>
-        <w:t>,</w:t>
-      </w:r>
-      <w:r>
-        <w:t xml:space="preserve"> </w:t>
+        <w:t xml:space="preserve"> Kommentaren kann man den Teil nicht auf eine Person auslagern, da jeder seinen eigenen Code immer wieder kommentiert hat. </w:t>
+      </w:r>
+    </w:p>
+    <w:p>
+      <w:pPr>
+        <w:spacing w:after="0" w:line="360" w:lineRule="auto"/>
+      </w:pPr>
+      <w:r>
+        <w:t xml:space="preserve">Alle zeichenbaren Spielobjekte erben von einer Superklasse namens „Objekt“, welches wiederum ein Interface implementiert. Dieses Interface stellt alle Funktionen und Variablen dar, welche ein zeichenbares Objekt haben sollte. In der Superklasse werden dann primitive Getter und Setter Methoden implementiert und diese dann in den jeweiligen Unterklassen noch weiter spezifiziert (falls nötig). Dazu gehört auch die Prüfung für </w:t>
+      </w:r>
+      <w:r>
+        <w:t>Kollisionen</w:t>
+      </w:r>
+      <w:r>
+        <w:t xml:space="preserve">. Der Spieler muss mit den Gegner und die Gegner müssen mit den Projektilen kollidieren können. Auch müssen die Objekte, welche nicht mehr gebraucht werden, also außerhalb des Bildschirms sind, entfernt werden um die Performance des Spiels zu verbessern. </w:t>
+      </w:r>
+    </w:p>
+    <w:p>
+      <w:pPr>
+        <w:spacing w:after="0" w:line="360" w:lineRule="auto"/>
+      </w:pPr>
+      <w:r>
+        <w:t xml:space="preserve">Die Plattformen und Gegner des Spiels werden völlig zufällig und endlos generiert. Die Plattformen haben einen festen x und y Abstandsbereich in dem sie relativ zur alten Plattform am rechten Bildschirmrand erscheinen können. Auch richtet sich dieser Wert immer am unteren Drittel des Bildschirms, da sonst die Plattformen irgendwann aus den Rändern wachsen könnten. Die Gegner hingegen können rund um den Spieler erscheinen (außerhalb des Bildschirms) mit einen festen Abstandsintervall. Die Gegner bewegen sich dann in einer direkten Linie zum Spieler hin und führen zum </w:t>
+      </w:r>
+      <w:r>
+        <w:t>„sterben“ des Spielers bei Berührung.</w:t>
+      </w:r>
+    </w:p>
+    <w:p>
+      <w:pPr>
+        <w:spacing w:after="0" w:line="360" w:lineRule="auto"/>
+      </w:pPr>
+      <w:r>
+        <w:t>Die Projektile des Spiels werden per Mausklick in Richtung des Mauszeigers geschossen. Dabei wird ein Vektor zwischen dem Spieler und des Mausposition als Bewegungsvektor benutzt. Die Frequenz der Projektile ist dabei durch eine „Hitzeleiste“ limitiert. Diese sammelt bei jedem Schuss Hitze an und entlädt sich immer langsam. Diese Hitzeleiste ist auch eine weiteres Spielobjekt, welches von der Superklasse Objekt erbt.</w:t>
+      </w:r>
+    </w:p>
+    <w:p>
+      <w:pPr>
+        <w:spacing w:after="0" w:line="360" w:lineRule="auto"/>
+      </w:pPr>
+      <w:r>
+        <w:t>Alles Spielobjekte werden, nach State des Spiels thematisch sortiert, einem dafür zugeordneten „</w:t>
       </w:r>
       <w:proofErr w:type="spellStart"/>
       <w:r>
-        <w:t>kollission</w:t>
+        <w:t>Pane</w:t>
       </w:r>
       <w:proofErr w:type="spellEnd"/>
       <w:r>
-        <w:t xml:space="preserve">, </w:t>
+        <w:t xml:space="preserve">“ hinzugefügt. Dies geschieht alles beim initialisieren des Spiels, damit nachher nichts mehr nachgeladen werden muss. Wechselt nun der State, kann diese gesamte Sammlung einfach geladen werden und man muss dies nicht immer einzeln machen. </w:t>
+      </w:r>
+    </w:p>
+    <w:p>
+      <w:pPr>
+        <w:spacing w:after="0" w:line="360" w:lineRule="auto"/>
+      </w:pPr>
+      <w:r>
+        <w:t>Um Abläufe zu vereinfachen wurde auch ein zentrales Interface „</w:t>
       </w:r>
       <w:proofErr w:type="spellStart"/>
       <w:r>
-        <w:t>pane</w:t>
+        <w:t>Globals</w:t>
       </w:r>
       <w:proofErr w:type="spellEnd"/>
       <w:r>
-        <w:t xml:space="preserve"> </w:t>
+        <w:t xml:space="preserve">“ definiert. Dieses wird durch die Hauptklasse </w:t>
+      </w:r>
+      <w:r>
+        <w:t>„</w:t>
       </w:r>
       <w:proofErr w:type="spellStart"/>
       <w:r>
-        <w:t>management</w:t>
+        <w:t>GameLoop</w:t>
       </w:r>
       <w:proofErr w:type="spellEnd"/>
       <w:r>
-        <w:t xml:space="preserve">, </w:t>
-      </w:r>
-      <w:proofErr w:type="spellStart"/>
-      <w:r>
-        <w:t>kommentare</w:t>
-      </w:r>
-      <w:proofErr w:type="spellEnd"/>
+        <w:t>“</w:t>
+      </w:r>
+      <w:r>
+        <w:t xml:space="preserve"> implementiert. In diesem Interface sind Variablen definiert, wie zum Beispiel die Größe des Spielers, die Sprungkraft und so weiter. All dies sind Werter, welche zum Fine-Tuning des Spiels benötigt wurden und hier zentral geändert werden können.</w:t>
+      </w:r>
+    </w:p>
+    <w:p>
+      <w:pPr>
+        <w:spacing w:after="0" w:line="360" w:lineRule="auto"/>
+      </w:pPr>
     </w:p>
     <w:sectPr>
       <w:pgSz w:w="11906" w:h="16838"/>
@@ -2000,7 +2207,7 @@
 </file>
 
 <file path=word/endnotes.xml><?xml version="1.0" encoding="utf-8"?>
-<w:endnotes xmlns:wpc="http://schemas.microsoft.com/office/word/2010/wordprocessingCanvas" xmlns:cx="http://schemas.microsoft.com/office/drawing/2014/chartex" xmlns:cx1="http://schemas.microsoft.com/office/drawing/2015/9/8/chartex" xmlns:cx2="http://schemas.microsoft.com/office/drawing/2015/10/21/chartex" xmlns:cx3="http://schemas.microsoft.com/office/drawing/2016/5/9/chartex" xmlns:cx4="http://schemas.microsoft.com/office/drawing/2016/5/10/chartex" xmlns:cx5="http://schemas.microsoft.com/office/drawing/2016/5/11/chartex" xmlns:cx6="http://schemas.microsoft.com/office/drawing/2016/5/12/chartex" xmlns:cx7="http://schemas.microsoft.com/office/drawing/2016/5/13/chartex" xmlns:cx8="http://schemas.microsoft.com/office/drawing/2016/5/14/chartex" xmlns:mc="http://schemas.openxmlformats.org/markup-compatibility/2006" xmlns:aink="http://schemas.microsoft.com/office/drawing/2016/ink" xmlns:am3d="http://schemas.microsoft.com/office/drawing/2017/model3d" xmlns:o="urn:schemas-microsoft-com:office:office" xmlns:oel="http://schemas.microsoft.com/office/2019/extlst" xmlns:r="http://schemas.openxmlformats.org/officeDocument/2006/relationships" xmlns:m="http://schemas.openxmlformats.org/officeDocument/2006/math" xmlns:v="urn:schemas-microsoft-com:vml" xmlns:wp14="http://schemas.microsoft.com/office/word/2010/wordprocessingDrawing" xmlns:wp="http://schemas.openxmlformats.org/drawingml/2006/wordprocessingDrawing" xmlns:w10="urn:schemas-microsoft-com:office:word" xmlns:w="http://schemas.openxmlformats.org/wordprocessingml/2006/main" xmlns:w14="http://schemas.microsoft.com/office/word/2010/wordml" xmlns:w15="http://schemas.microsoft.com/office/word/2012/wordml" xmlns:w16cex="http://schemas.microsoft.com/office/word/2018/wordml/cex" xmlns:w16cid="http://schemas.microsoft.com/office/word/2016/wordml/cid" xmlns:w16="http://schemas.microsoft.com/office/word/2018/wordml" xmlns:w16sdtdh="http://schemas.microsoft.com/office/word/2020/wordml/sdtdatahash" xmlns:w16se="http://schemas.microsoft.com/office/word/2015/wordml/symex" xmlns:wpg="http://schemas.microsoft.com/office/word/2010/wordprocessingGroup" xmlns:wpi="http://schemas.microsoft.com/office/word/2010/wordprocessingInk" xmlns:wne="http://schemas.microsoft.com/office/word/2006/wordml" xmlns:wps="http://schemas.microsoft.com/office/word/2010/wordprocessingShape" mc:Ignorable="w14 w15 w16se w16cid w16 w16cex w16sdtdh wp14">
+<w:endnotes xmlns:wpc="http://schemas.microsoft.com/office/word/2010/wordprocessingCanvas" xmlns:cx="http://schemas.microsoft.com/office/drawing/2014/chartex" xmlns:cx1="http://schemas.microsoft.com/office/drawing/2015/9/8/chartex" xmlns:cx2="http://schemas.microsoft.com/office/drawing/2015/10/21/chartex" xmlns:cx3="http://schemas.microsoft.com/office/drawing/2016/5/9/chartex" xmlns:cx4="http://schemas.microsoft.com/office/drawing/2016/5/10/chartex" xmlns:cx5="http://schemas.microsoft.com/office/drawing/2016/5/11/chartex" xmlns:cx6="http://schemas.microsoft.com/office/drawing/2016/5/12/chartex" xmlns:cx7="http://schemas.microsoft.com/office/drawing/2016/5/13/chartex" xmlns:cx8="http://schemas.microsoft.com/office/drawing/2016/5/14/chartex" xmlns:mc="http://schemas.openxmlformats.org/markup-compatibility/2006" xmlns:aink="http://schemas.microsoft.com/office/drawing/2016/ink" xmlns:am3d="http://schemas.microsoft.com/office/drawing/2017/model3d" xmlns:o="urn:schemas-microsoft-com:office:office" xmlns:r="http://schemas.openxmlformats.org/officeDocument/2006/relationships" xmlns:m="http://schemas.openxmlformats.org/officeDocument/2006/math" xmlns:v="urn:schemas-microsoft-com:vml" xmlns:wp14="http://schemas.microsoft.com/office/word/2010/wordprocessingDrawing" xmlns:wp="http://schemas.openxmlformats.org/drawingml/2006/wordprocessingDrawing" xmlns:w10="urn:schemas-microsoft-com:office:word" xmlns:w="http://schemas.openxmlformats.org/wordprocessingml/2006/main" xmlns:w14="http://schemas.microsoft.com/office/word/2010/wordml" xmlns:w15="http://schemas.microsoft.com/office/word/2012/wordml" xmlns:w16cid="http://schemas.microsoft.com/office/word/2016/wordml/cid" xmlns:w16se="http://schemas.microsoft.com/office/word/2015/wordml/symex" xmlns:wpg="http://schemas.microsoft.com/office/word/2010/wordprocessingGroup" xmlns:wpi="http://schemas.microsoft.com/office/word/2010/wordprocessingInk" xmlns:wne="http://schemas.microsoft.com/office/word/2006/wordml" xmlns:wps="http://schemas.microsoft.com/office/word/2010/wordprocessingShape" mc:Ignorable="w14 w15 w16se w16cid wp14">
   <w:endnote w:type="separator" w:id="-1">
     <w:p>
       <w:pPr>
@@ -2025,7 +2232,7 @@
 </file>
 
 <file path=word/footer1.xml><?xml version="1.0" encoding="utf-8"?>
-<w:ftr xmlns:wpc="http://schemas.microsoft.com/office/word/2010/wordprocessingCanvas" xmlns:cx="http://schemas.microsoft.com/office/drawing/2014/chartex" xmlns:cx1="http://schemas.microsoft.com/office/drawing/2015/9/8/chartex" xmlns:cx2="http://schemas.microsoft.com/office/drawing/2015/10/21/chartex" xmlns:cx3="http://schemas.microsoft.com/office/drawing/2016/5/9/chartex" xmlns:cx4="http://schemas.microsoft.com/office/drawing/2016/5/10/chartex" xmlns:cx5="http://schemas.microsoft.com/office/drawing/2016/5/11/chartex" xmlns:cx6="http://schemas.microsoft.com/office/drawing/2016/5/12/chartex" xmlns:cx7="http://schemas.microsoft.com/office/drawing/2016/5/13/chartex" xmlns:cx8="http://schemas.microsoft.com/office/drawing/2016/5/14/chartex" xmlns:mc="http://schemas.openxmlformats.org/markup-compatibility/2006" xmlns:aink="http://schemas.microsoft.com/office/drawing/2016/ink" xmlns:am3d="http://schemas.microsoft.com/office/drawing/2017/model3d" xmlns:o="urn:schemas-microsoft-com:office:office" xmlns:oel="http://schemas.microsoft.com/office/2019/extlst" xmlns:r="http://schemas.openxmlformats.org/officeDocument/2006/relationships" xmlns:m="http://schemas.openxmlformats.org/officeDocument/2006/math" xmlns:v="urn:schemas-microsoft-com:vml" xmlns:wp14="http://schemas.microsoft.com/office/word/2010/wordprocessingDrawing" xmlns:wp="http://schemas.openxmlformats.org/drawingml/2006/wordprocessingDrawing" xmlns:w10="urn:schemas-microsoft-com:office:word" xmlns:w="http://schemas.openxmlformats.org/wordprocessingml/2006/main" xmlns:w14="http://schemas.microsoft.com/office/word/2010/wordml" xmlns:w15="http://schemas.microsoft.com/office/word/2012/wordml" xmlns:w16cex="http://schemas.microsoft.com/office/word/2018/wordml/cex" xmlns:w16cid="http://schemas.microsoft.com/office/word/2016/wordml/cid" xmlns:w16="http://schemas.microsoft.com/office/word/2018/wordml" xmlns:w16sdtdh="http://schemas.microsoft.com/office/word/2020/wordml/sdtdatahash" xmlns:w16se="http://schemas.microsoft.com/office/word/2015/wordml/symex" xmlns:wpg="http://schemas.microsoft.com/office/word/2010/wordprocessingGroup" xmlns:wpi="http://schemas.microsoft.com/office/word/2010/wordprocessingInk" xmlns:wne="http://schemas.microsoft.com/office/word/2006/wordml" xmlns:wps="http://schemas.microsoft.com/office/word/2010/wordprocessingShape" mc:Ignorable="w14 w15 w16se w16cid w16 w16cex w16sdtdh wp14">
+<w:ftr xmlns:wpc="http://schemas.microsoft.com/office/word/2010/wordprocessingCanvas" xmlns:cx="http://schemas.microsoft.com/office/drawing/2014/chartex" xmlns:cx1="http://schemas.microsoft.com/office/drawing/2015/9/8/chartex" xmlns:cx2="http://schemas.microsoft.com/office/drawing/2015/10/21/chartex" xmlns:cx3="http://schemas.microsoft.com/office/drawing/2016/5/9/chartex" xmlns:cx4="http://schemas.microsoft.com/office/drawing/2016/5/10/chartex" xmlns:cx5="http://schemas.microsoft.com/office/drawing/2016/5/11/chartex" xmlns:cx6="http://schemas.microsoft.com/office/drawing/2016/5/12/chartex" xmlns:cx7="http://schemas.microsoft.com/office/drawing/2016/5/13/chartex" xmlns:cx8="http://schemas.microsoft.com/office/drawing/2016/5/14/chartex" xmlns:mc="http://schemas.openxmlformats.org/markup-compatibility/2006" xmlns:aink="http://schemas.microsoft.com/office/drawing/2016/ink" xmlns:am3d="http://schemas.microsoft.com/office/drawing/2017/model3d" xmlns:o="urn:schemas-microsoft-com:office:office" xmlns:r="http://schemas.openxmlformats.org/officeDocument/2006/relationships" xmlns:m="http://schemas.openxmlformats.org/officeDocument/2006/math" xmlns:v="urn:schemas-microsoft-com:vml" xmlns:wp14="http://schemas.microsoft.com/office/word/2010/wordprocessingDrawing" xmlns:wp="http://schemas.openxmlformats.org/drawingml/2006/wordprocessingDrawing" xmlns:w10="urn:schemas-microsoft-com:office:word" xmlns:w="http://schemas.openxmlformats.org/wordprocessingml/2006/main" xmlns:w14="http://schemas.microsoft.com/office/word/2010/wordml" xmlns:w15="http://schemas.microsoft.com/office/word/2012/wordml" xmlns:w16cid="http://schemas.microsoft.com/office/word/2016/wordml/cid" xmlns:w16se="http://schemas.microsoft.com/office/word/2015/wordml/symex" xmlns:wpg="http://schemas.microsoft.com/office/word/2010/wordprocessingGroup" xmlns:wpi="http://schemas.microsoft.com/office/word/2010/wordprocessingInk" xmlns:wne="http://schemas.microsoft.com/office/word/2006/wordml" xmlns:wps="http://schemas.microsoft.com/office/word/2010/wordprocessingShape" mc:Ignorable="w14 w15 w16se w16cid wp14">
   <w:p>
     <w:pPr>
       <w:pStyle w:val="Fuzeile"/>
@@ -2035,7 +2242,7 @@
 </file>
 
 <file path=word/footer2.xml><?xml version="1.0" encoding="utf-8"?>
-<w:ftr xmlns:wpc="http://schemas.microsoft.com/office/word/2010/wordprocessingCanvas" xmlns:cx="http://schemas.microsoft.com/office/drawing/2014/chartex" xmlns:cx1="http://schemas.microsoft.com/office/drawing/2015/9/8/chartex" xmlns:cx2="http://schemas.microsoft.com/office/drawing/2015/10/21/chartex" xmlns:cx3="http://schemas.microsoft.com/office/drawing/2016/5/9/chartex" xmlns:cx4="http://schemas.microsoft.com/office/drawing/2016/5/10/chartex" xmlns:cx5="http://schemas.microsoft.com/office/drawing/2016/5/11/chartex" xmlns:cx6="http://schemas.microsoft.com/office/drawing/2016/5/12/chartex" xmlns:cx7="http://schemas.microsoft.com/office/drawing/2016/5/13/chartex" xmlns:cx8="http://schemas.microsoft.com/office/drawing/2016/5/14/chartex" xmlns:mc="http://schemas.openxmlformats.org/markup-compatibility/2006" xmlns:aink="http://schemas.microsoft.com/office/drawing/2016/ink" xmlns:am3d="http://schemas.microsoft.com/office/drawing/2017/model3d" xmlns:o="urn:schemas-microsoft-com:office:office" xmlns:oel="http://schemas.microsoft.com/office/2019/extlst" xmlns:r="http://schemas.openxmlformats.org/officeDocument/2006/relationships" xmlns:m="http://schemas.openxmlformats.org/officeDocument/2006/math" xmlns:v="urn:schemas-microsoft-com:vml" xmlns:wp14="http://schemas.microsoft.com/office/word/2010/wordprocessingDrawing" xmlns:wp="http://schemas.openxmlformats.org/drawingml/2006/wordprocessingDrawing" xmlns:w10="urn:schemas-microsoft-com:office:word" xmlns:w="http://schemas.openxmlformats.org/wordprocessingml/2006/main" xmlns:w14="http://schemas.microsoft.com/office/word/2010/wordml" xmlns:w15="http://schemas.microsoft.com/office/word/2012/wordml" xmlns:w16cex="http://schemas.microsoft.com/office/word/2018/wordml/cex" xmlns:w16cid="http://schemas.microsoft.com/office/word/2016/wordml/cid" xmlns:w16="http://schemas.microsoft.com/office/word/2018/wordml" xmlns:w16sdtdh="http://schemas.microsoft.com/office/word/2020/wordml/sdtdatahash" xmlns:w16se="http://schemas.microsoft.com/office/word/2015/wordml/symex" xmlns:wpg="http://schemas.microsoft.com/office/word/2010/wordprocessingGroup" xmlns:wpi="http://schemas.microsoft.com/office/word/2010/wordprocessingInk" xmlns:wne="http://schemas.microsoft.com/office/word/2006/wordml" xmlns:wps="http://schemas.microsoft.com/office/word/2010/wordprocessingShape" mc:Ignorable="w14 w15 w16se w16cid w16 w16cex w16sdtdh wp14">
+<w:ftr xmlns:wpc="http://schemas.microsoft.com/office/word/2010/wordprocessingCanvas" xmlns:cx="http://schemas.microsoft.com/office/drawing/2014/chartex" xmlns:cx1="http://schemas.microsoft.com/office/drawing/2015/9/8/chartex" xmlns:cx2="http://schemas.microsoft.com/office/drawing/2015/10/21/chartex" xmlns:cx3="http://schemas.microsoft.com/office/drawing/2016/5/9/chartex" xmlns:cx4="http://schemas.microsoft.com/office/drawing/2016/5/10/chartex" xmlns:cx5="http://schemas.microsoft.com/office/drawing/2016/5/11/chartex" xmlns:cx6="http://schemas.microsoft.com/office/drawing/2016/5/12/chartex" xmlns:cx7="http://schemas.microsoft.com/office/drawing/2016/5/13/chartex" xmlns:cx8="http://schemas.microsoft.com/office/drawing/2016/5/14/chartex" xmlns:mc="http://schemas.openxmlformats.org/markup-compatibility/2006" xmlns:aink="http://schemas.microsoft.com/office/drawing/2016/ink" xmlns:am3d="http://schemas.microsoft.com/office/drawing/2017/model3d" xmlns:o="urn:schemas-microsoft-com:office:office" xmlns:r="http://schemas.openxmlformats.org/officeDocument/2006/relationships" xmlns:m="http://schemas.openxmlformats.org/officeDocument/2006/math" xmlns:v="urn:schemas-microsoft-com:vml" xmlns:wp14="http://schemas.microsoft.com/office/word/2010/wordprocessingDrawing" xmlns:wp="http://schemas.openxmlformats.org/drawingml/2006/wordprocessingDrawing" xmlns:w10="urn:schemas-microsoft-com:office:word" xmlns:w="http://schemas.openxmlformats.org/wordprocessingml/2006/main" xmlns:w14="http://schemas.microsoft.com/office/word/2010/wordml" xmlns:w15="http://schemas.microsoft.com/office/word/2012/wordml" xmlns:w16cid="http://schemas.microsoft.com/office/word/2016/wordml/cid" xmlns:w16se="http://schemas.microsoft.com/office/word/2015/wordml/symex" xmlns:wpg="http://schemas.microsoft.com/office/word/2010/wordprocessingGroup" xmlns:wpi="http://schemas.microsoft.com/office/word/2010/wordprocessingInk" xmlns:wne="http://schemas.microsoft.com/office/word/2006/wordml" xmlns:wps="http://schemas.microsoft.com/office/word/2010/wordprocessingShape" mc:Ignorable="w14 w15 w16se w16cid wp14">
   <w:sdt>
     <w:sdtPr>
       <w:id w:val="1413433554"/>
@@ -2078,7 +2285,7 @@
 </file>
 
 <file path=word/footer3.xml><?xml version="1.0" encoding="utf-8"?>
-<w:ftr xmlns:wpc="http://schemas.microsoft.com/office/word/2010/wordprocessingCanvas" xmlns:cx="http://schemas.microsoft.com/office/drawing/2014/chartex" xmlns:cx1="http://schemas.microsoft.com/office/drawing/2015/9/8/chartex" xmlns:cx2="http://schemas.microsoft.com/office/drawing/2015/10/21/chartex" xmlns:cx3="http://schemas.microsoft.com/office/drawing/2016/5/9/chartex" xmlns:cx4="http://schemas.microsoft.com/office/drawing/2016/5/10/chartex" xmlns:cx5="http://schemas.microsoft.com/office/drawing/2016/5/11/chartex" xmlns:cx6="http://schemas.microsoft.com/office/drawing/2016/5/12/chartex" xmlns:cx7="http://schemas.microsoft.com/office/drawing/2016/5/13/chartex" xmlns:cx8="http://schemas.microsoft.com/office/drawing/2016/5/14/chartex" xmlns:mc="http://schemas.openxmlformats.org/markup-compatibility/2006" xmlns:aink="http://schemas.microsoft.com/office/drawing/2016/ink" xmlns:am3d="http://schemas.microsoft.com/office/drawing/2017/model3d" xmlns:o="urn:schemas-microsoft-com:office:office" xmlns:oel="http://schemas.microsoft.com/office/2019/extlst" xmlns:r="http://schemas.openxmlformats.org/officeDocument/2006/relationships" xmlns:m="http://schemas.openxmlformats.org/officeDocument/2006/math" xmlns:v="urn:schemas-microsoft-com:vml" xmlns:wp14="http://schemas.microsoft.com/office/word/2010/wordprocessingDrawing" xmlns:wp="http://schemas.openxmlformats.org/drawingml/2006/wordprocessingDrawing" xmlns:w10="urn:schemas-microsoft-com:office:word" xmlns:w="http://schemas.openxmlformats.org/wordprocessingml/2006/main" xmlns:w14="http://schemas.microsoft.com/office/word/2010/wordml" xmlns:w15="http://schemas.microsoft.com/office/word/2012/wordml" xmlns:w16cex="http://schemas.microsoft.com/office/word/2018/wordml/cex" xmlns:w16cid="http://schemas.microsoft.com/office/word/2016/wordml/cid" xmlns:w16="http://schemas.microsoft.com/office/word/2018/wordml" xmlns:w16sdtdh="http://schemas.microsoft.com/office/word/2020/wordml/sdtdatahash" xmlns:w16se="http://schemas.microsoft.com/office/word/2015/wordml/symex" xmlns:wpg="http://schemas.microsoft.com/office/word/2010/wordprocessingGroup" xmlns:wpi="http://schemas.microsoft.com/office/word/2010/wordprocessingInk" xmlns:wne="http://schemas.microsoft.com/office/word/2006/wordml" xmlns:wps="http://schemas.microsoft.com/office/word/2010/wordprocessingShape" mc:Ignorable="w14 w15 w16se w16cid w16 w16cex w16sdtdh wp14">
+<w:ftr xmlns:wpc="http://schemas.microsoft.com/office/word/2010/wordprocessingCanvas" xmlns:cx="http://schemas.microsoft.com/office/drawing/2014/chartex" xmlns:cx1="http://schemas.microsoft.com/office/drawing/2015/9/8/chartex" xmlns:cx2="http://schemas.microsoft.com/office/drawing/2015/10/21/chartex" xmlns:cx3="http://schemas.microsoft.com/office/drawing/2016/5/9/chartex" xmlns:cx4="http://schemas.microsoft.com/office/drawing/2016/5/10/chartex" xmlns:cx5="http://schemas.microsoft.com/office/drawing/2016/5/11/chartex" xmlns:cx6="http://schemas.microsoft.com/office/drawing/2016/5/12/chartex" xmlns:cx7="http://schemas.microsoft.com/office/drawing/2016/5/13/chartex" xmlns:cx8="http://schemas.microsoft.com/office/drawing/2016/5/14/chartex" xmlns:mc="http://schemas.openxmlformats.org/markup-compatibility/2006" xmlns:aink="http://schemas.microsoft.com/office/drawing/2016/ink" xmlns:am3d="http://schemas.microsoft.com/office/drawing/2017/model3d" xmlns:o="urn:schemas-microsoft-com:office:office" xmlns:r="http://schemas.openxmlformats.org/officeDocument/2006/relationships" xmlns:m="http://schemas.openxmlformats.org/officeDocument/2006/math" xmlns:v="urn:schemas-microsoft-com:vml" xmlns:wp14="http://schemas.microsoft.com/office/word/2010/wordprocessingDrawing" xmlns:wp="http://schemas.openxmlformats.org/drawingml/2006/wordprocessingDrawing" xmlns:w10="urn:schemas-microsoft-com:office:word" xmlns:w="http://schemas.openxmlformats.org/wordprocessingml/2006/main" xmlns:w14="http://schemas.microsoft.com/office/word/2010/wordml" xmlns:w15="http://schemas.microsoft.com/office/word/2012/wordml" xmlns:w16cid="http://schemas.microsoft.com/office/word/2016/wordml/cid" xmlns:w16se="http://schemas.microsoft.com/office/word/2015/wordml/symex" xmlns:wpg="http://schemas.microsoft.com/office/word/2010/wordprocessingGroup" xmlns:wpi="http://schemas.microsoft.com/office/word/2010/wordprocessingInk" xmlns:wne="http://schemas.microsoft.com/office/word/2006/wordml" xmlns:wps="http://schemas.microsoft.com/office/word/2010/wordprocessingShape" mc:Ignorable="w14 w15 w16se w16cid wp14">
   <w:p>
     <w:pPr>
       <w:pStyle w:val="Fuzeile"/>
@@ -2088,7 +2295,7 @@
 </file>
 
 <file path=word/footnotes.xml><?xml version="1.0" encoding="utf-8"?>
-<w:footnotes xmlns:wpc="http://schemas.microsoft.com/office/word/2010/wordprocessingCanvas" xmlns:cx="http://schemas.microsoft.com/office/drawing/2014/chartex" xmlns:cx1="http://schemas.microsoft.com/office/drawing/2015/9/8/chartex" xmlns:cx2="http://schemas.microsoft.com/office/drawing/2015/10/21/chartex" xmlns:cx3="http://schemas.microsoft.com/office/drawing/2016/5/9/chartex" xmlns:cx4="http://schemas.microsoft.com/office/drawing/2016/5/10/chartex" xmlns:cx5="http://schemas.microsoft.com/office/drawing/2016/5/11/chartex" xmlns:cx6="http://schemas.microsoft.com/office/drawing/2016/5/12/chartex" xmlns:cx7="http://schemas.microsoft.com/office/drawing/2016/5/13/chartex" xmlns:cx8="http://schemas.microsoft.com/office/drawing/2016/5/14/chartex" xmlns:mc="http://schemas.openxmlformats.org/markup-compatibility/2006" xmlns:aink="http://schemas.microsoft.com/office/drawing/2016/ink" xmlns:am3d="http://schemas.microsoft.com/office/drawing/2017/model3d" xmlns:o="urn:schemas-microsoft-com:office:office" xmlns:oel="http://schemas.microsoft.com/office/2019/extlst" xmlns:r="http://schemas.openxmlformats.org/officeDocument/2006/relationships" xmlns:m="http://schemas.openxmlformats.org/officeDocument/2006/math" xmlns:v="urn:schemas-microsoft-com:vml" xmlns:wp14="http://schemas.microsoft.com/office/word/2010/wordprocessingDrawing" xmlns:wp="http://schemas.openxmlformats.org/drawingml/2006/wordprocessingDrawing" xmlns:w10="urn:schemas-microsoft-com:office:word" xmlns:w="http://schemas.openxmlformats.org/wordprocessingml/2006/main" xmlns:w14="http://schemas.microsoft.com/office/word/2010/wordml" xmlns:w15="http://schemas.microsoft.com/office/word/2012/wordml" xmlns:w16cex="http://schemas.microsoft.com/office/word/2018/wordml/cex" xmlns:w16cid="http://schemas.microsoft.com/office/word/2016/wordml/cid" xmlns:w16="http://schemas.microsoft.com/office/word/2018/wordml" xmlns:w16sdtdh="http://schemas.microsoft.com/office/word/2020/wordml/sdtdatahash" xmlns:w16se="http://schemas.microsoft.com/office/word/2015/wordml/symex" xmlns:wpg="http://schemas.microsoft.com/office/word/2010/wordprocessingGroup" xmlns:wpi="http://schemas.microsoft.com/office/word/2010/wordprocessingInk" xmlns:wne="http://schemas.microsoft.com/office/word/2006/wordml" xmlns:wps="http://schemas.microsoft.com/office/word/2010/wordprocessingShape" mc:Ignorable="w14 w15 w16se w16cid w16 w16cex w16sdtdh wp14">
+<w:footnotes xmlns:wpc="http://schemas.microsoft.com/office/word/2010/wordprocessingCanvas" xmlns:cx="http://schemas.microsoft.com/office/drawing/2014/chartex" xmlns:cx1="http://schemas.microsoft.com/office/drawing/2015/9/8/chartex" xmlns:cx2="http://schemas.microsoft.com/office/drawing/2015/10/21/chartex" xmlns:cx3="http://schemas.microsoft.com/office/drawing/2016/5/9/chartex" xmlns:cx4="http://schemas.microsoft.com/office/drawing/2016/5/10/chartex" xmlns:cx5="http://schemas.microsoft.com/office/drawing/2016/5/11/chartex" xmlns:cx6="http://schemas.microsoft.com/office/drawing/2016/5/12/chartex" xmlns:cx7="http://schemas.microsoft.com/office/drawing/2016/5/13/chartex" xmlns:cx8="http://schemas.microsoft.com/office/drawing/2016/5/14/chartex" xmlns:mc="http://schemas.openxmlformats.org/markup-compatibility/2006" xmlns:aink="http://schemas.microsoft.com/office/drawing/2016/ink" xmlns:am3d="http://schemas.microsoft.com/office/drawing/2017/model3d" xmlns:o="urn:schemas-microsoft-com:office:office" xmlns:r="http://schemas.openxmlformats.org/officeDocument/2006/relationships" xmlns:m="http://schemas.openxmlformats.org/officeDocument/2006/math" xmlns:v="urn:schemas-microsoft-com:vml" xmlns:wp14="http://schemas.microsoft.com/office/word/2010/wordprocessingDrawing" xmlns:wp="http://schemas.openxmlformats.org/drawingml/2006/wordprocessingDrawing" xmlns:w10="urn:schemas-microsoft-com:office:word" xmlns:w="http://schemas.openxmlformats.org/wordprocessingml/2006/main" xmlns:w14="http://schemas.microsoft.com/office/word/2010/wordml" xmlns:w15="http://schemas.microsoft.com/office/word/2012/wordml" xmlns:w16cid="http://schemas.microsoft.com/office/word/2016/wordml/cid" xmlns:w16se="http://schemas.microsoft.com/office/word/2015/wordml/symex" xmlns:wpg="http://schemas.microsoft.com/office/word/2010/wordprocessingGroup" xmlns:wpi="http://schemas.microsoft.com/office/word/2010/wordprocessingInk" xmlns:wne="http://schemas.microsoft.com/office/word/2006/wordml" xmlns:wps="http://schemas.microsoft.com/office/word/2010/wordprocessingShape" mc:Ignorable="w14 w15 w16se w16cid wp14">
   <w:footnote w:type="separator" w:id="-1">
     <w:p>
       <w:pPr>
@@ -2113,7 +2320,7 @@
 </file>
 
 <file path=word/header1.xml><?xml version="1.0" encoding="utf-8"?>
-<w:hdr xmlns:wpc="http://schemas.microsoft.com/office/word/2010/wordprocessingCanvas" xmlns:cx="http://schemas.microsoft.com/office/drawing/2014/chartex" xmlns:cx1="http://schemas.microsoft.com/office/drawing/2015/9/8/chartex" xmlns:cx2="http://schemas.microsoft.com/office/drawing/2015/10/21/chartex" xmlns:cx3="http://schemas.microsoft.com/office/drawing/2016/5/9/chartex" xmlns:cx4="http://schemas.microsoft.com/office/drawing/2016/5/10/chartex" xmlns:cx5="http://schemas.microsoft.com/office/drawing/2016/5/11/chartex" xmlns:cx6="http://schemas.microsoft.com/office/drawing/2016/5/12/chartex" xmlns:cx7="http://schemas.microsoft.com/office/drawing/2016/5/13/chartex" xmlns:cx8="http://schemas.microsoft.com/office/drawing/2016/5/14/chartex" xmlns:mc="http://schemas.openxmlformats.org/markup-compatibility/2006" xmlns:aink="http://schemas.microsoft.com/office/drawing/2016/ink" xmlns:am3d="http://schemas.microsoft.com/office/drawing/2017/model3d" xmlns:o="urn:schemas-microsoft-com:office:office" xmlns:oel="http://schemas.microsoft.com/office/2019/extlst" xmlns:r="http://schemas.openxmlformats.org/officeDocument/2006/relationships" xmlns:m="http://schemas.openxmlformats.org/officeDocument/2006/math" xmlns:v="urn:schemas-microsoft-com:vml" xmlns:wp14="http://schemas.microsoft.com/office/word/2010/wordprocessingDrawing" xmlns:wp="http://schemas.openxmlformats.org/drawingml/2006/wordprocessingDrawing" xmlns:w10="urn:schemas-microsoft-com:office:word" xmlns:w="http://schemas.openxmlformats.org/wordprocessingml/2006/main" xmlns:w14="http://schemas.microsoft.com/office/word/2010/wordml" xmlns:w15="http://schemas.microsoft.com/office/word/2012/wordml" xmlns:w16cex="http://schemas.microsoft.com/office/word/2018/wordml/cex" xmlns:w16cid="http://schemas.microsoft.com/office/word/2016/wordml/cid" xmlns:w16="http://schemas.microsoft.com/office/word/2018/wordml" xmlns:w16sdtdh="http://schemas.microsoft.com/office/word/2020/wordml/sdtdatahash" xmlns:w16se="http://schemas.microsoft.com/office/word/2015/wordml/symex" xmlns:wpg="http://schemas.microsoft.com/office/word/2010/wordprocessingGroup" xmlns:wpi="http://schemas.microsoft.com/office/word/2010/wordprocessingInk" xmlns:wne="http://schemas.microsoft.com/office/word/2006/wordml" xmlns:wps="http://schemas.microsoft.com/office/word/2010/wordprocessingShape" mc:Ignorable="w14 w15 w16se w16cid w16 w16cex w16sdtdh wp14">
+<w:hdr xmlns:wpc="http://schemas.microsoft.com/office/word/2010/wordprocessingCanvas" xmlns:cx="http://schemas.microsoft.com/office/drawing/2014/chartex" xmlns:cx1="http://schemas.microsoft.com/office/drawing/2015/9/8/chartex" xmlns:cx2="http://schemas.microsoft.com/office/drawing/2015/10/21/chartex" xmlns:cx3="http://schemas.microsoft.com/office/drawing/2016/5/9/chartex" xmlns:cx4="http://schemas.microsoft.com/office/drawing/2016/5/10/chartex" xmlns:cx5="http://schemas.microsoft.com/office/drawing/2016/5/11/chartex" xmlns:cx6="http://schemas.microsoft.com/office/drawing/2016/5/12/chartex" xmlns:cx7="http://schemas.microsoft.com/office/drawing/2016/5/13/chartex" xmlns:cx8="http://schemas.microsoft.com/office/drawing/2016/5/14/chartex" xmlns:mc="http://schemas.openxmlformats.org/markup-compatibility/2006" xmlns:aink="http://schemas.microsoft.com/office/drawing/2016/ink" xmlns:am3d="http://schemas.microsoft.com/office/drawing/2017/model3d" xmlns:o="urn:schemas-microsoft-com:office:office" xmlns:r="http://schemas.openxmlformats.org/officeDocument/2006/relationships" xmlns:m="http://schemas.openxmlformats.org/officeDocument/2006/math" xmlns:v="urn:schemas-microsoft-com:vml" xmlns:wp14="http://schemas.microsoft.com/office/word/2010/wordprocessingDrawing" xmlns:wp="http://schemas.openxmlformats.org/drawingml/2006/wordprocessingDrawing" xmlns:w10="urn:schemas-microsoft-com:office:word" xmlns:w="http://schemas.openxmlformats.org/wordprocessingml/2006/main" xmlns:w14="http://schemas.microsoft.com/office/word/2010/wordml" xmlns:w15="http://schemas.microsoft.com/office/word/2012/wordml" xmlns:w16cid="http://schemas.microsoft.com/office/word/2016/wordml/cid" xmlns:w16se="http://schemas.microsoft.com/office/word/2015/wordml/symex" xmlns:wpg="http://schemas.microsoft.com/office/word/2010/wordprocessingGroup" xmlns:wpi="http://schemas.microsoft.com/office/word/2010/wordprocessingInk" xmlns:wne="http://schemas.microsoft.com/office/word/2006/wordml" xmlns:wps="http://schemas.microsoft.com/office/word/2010/wordprocessingShape" mc:Ignorable="w14 w15 w16se w16cid wp14">
   <w:p>
     <w:pPr>
       <w:pStyle w:val="Kopfzeile"/>
@@ -2123,7 +2330,7 @@
 </file>
 
 <file path=word/header2.xml><?xml version="1.0" encoding="utf-8"?>
-<w:hdr xmlns:wpc="http://schemas.microsoft.com/office/word/2010/wordprocessingCanvas" xmlns:cx="http://schemas.microsoft.com/office/drawing/2014/chartex" xmlns:cx1="http://schemas.microsoft.com/office/drawing/2015/9/8/chartex" xmlns:cx2="http://schemas.microsoft.com/office/drawing/2015/10/21/chartex" xmlns:cx3="http://schemas.microsoft.com/office/drawing/2016/5/9/chartex" xmlns:cx4="http://schemas.microsoft.com/office/drawing/2016/5/10/chartex" xmlns:cx5="http://schemas.microsoft.com/office/drawing/2016/5/11/chartex" xmlns:cx6="http://schemas.microsoft.com/office/drawing/2016/5/12/chartex" xmlns:cx7="http://schemas.microsoft.com/office/drawing/2016/5/13/chartex" xmlns:cx8="http://schemas.microsoft.com/office/drawing/2016/5/14/chartex" xmlns:mc="http://schemas.openxmlformats.org/markup-compatibility/2006" xmlns:aink="http://schemas.microsoft.com/office/drawing/2016/ink" xmlns:am3d="http://schemas.microsoft.com/office/drawing/2017/model3d" xmlns:o="urn:schemas-microsoft-com:office:office" xmlns:oel="http://schemas.microsoft.com/office/2019/extlst" xmlns:r="http://schemas.openxmlformats.org/officeDocument/2006/relationships" xmlns:m="http://schemas.openxmlformats.org/officeDocument/2006/math" xmlns:v="urn:schemas-microsoft-com:vml" xmlns:wp14="http://schemas.microsoft.com/office/word/2010/wordprocessingDrawing" xmlns:wp="http://schemas.openxmlformats.org/drawingml/2006/wordprocessingDrawing" xmlns:w10="urn:schemas-microsoft-com:office:word" xmlns:w="http://schemas.openxmlformats.org/wordprocessingml/2006/main" xmlns:w14="http://schemas.microsoft.com/office/word/2010/wordml" xmlns:w15="http://schemas.microsoft.com/office/word/2012/wordml" xmlns:w16cex="http://schemas.microsoft.com/office/word/2018/wordml/cex" xmlns:w16cid="http://schemas.microsoft.com/office/word/2016/wordml/cid" xmlns:w16="http://schemas.microsoft.com/office/word/2018/wordml" xmlns:w16sdtdh="http://schemas.microsoft.com/office/word/2020/wordml/sdtdatahash" xmlns:w16se="http://schemas.microsoft.com/office/word/2015/wordml/symex" xmlns:wpg="http://schemas.microsoft.com/office/word/2010/wordprocessingGroup" xmlns:wpi="http://schemas.microsoft.com/office/word/2010/wordprocessingInk" xmlns:wne="http://schemas.microsoft.com/office/word/2006/wordml" xmlns:wps="http://schemas.microsoft.com/office/word/2010/wordprocessingShape" mc:Ignorable="w14 w15 w16se w16cid w16 w16cex w16sdtdh wp14">
+<w:hdr xmlns:wpc="http://schemas.microsoft.com/office/word/2010/wordprocessingCanvas" xmlns:cx="http://schemas.microsoft.com/office/drawing/2014/chartex" xmlns:cx1="http://schemas.microsoft.com/office/drawing/2015/9/8/chartex" xmlns:cx2="http://schemas.microsoft.com/office/drawing/2015/10/21/chartex" xmlns:cx3="http://schemas.microsoft.com/office/drawing/2016/5/9/chartex" xmlns:cx4="http://schemas.microsoft.com/office/drawing/2016/5/10/chartex" xmlns:cx5="http://schemas.microsoft.com/office/drawing/2016/5/11/chartex" xmlns:cx6="http://schemas.microsoft.com/office/drawing/2016/5/12/chartex" xmlns:cx7="http://schemas.microsoft.com/office/drawing/2016/5/13/chartex" xmlns:cx8="http://schemas.microsoft.com/office/drawing/2016/5/14/chartex" xmlns:mc="http://schemas.openxmlformats.org/markup-compatibility/2006" xmlns:aink="http://schemas.microsoft.com/office/drawing/2016/ink" xmlns:am3d="http://schemas.microsoft.com/office/drawing/2017/model3d" xmlns:o="urn:schemas-microsoft-com:office:office" xmlns:r="http://schemas.openxmlformats.org/officeDocument/2006/relationships" xmlns:m="http://schemas.openxmlformats.org/officeDocument/2006/math" xmlns:v="urn:schemas-microsoft-com:vml" xmlns:wp14="http://schemas.microsoft.com/office/word/2010/wordprocessingDrawing" xmlns:wp="http://schemas.openxmlformats.org/drawingml/2006/wordprocessingDrawing" xmlns:w10="urn:schemas-microsoft-com:office:word" xmlns:w="http://schemas.openxmlformats.org/wordprocessingml/2006/main" xmlns:w14="http://schemas.microsoft.com/office/word/2010/wordml" xmlns:w15="http://schemas.microsoft.com/office/word/2012/wordml" xmlns:w16cid="http://schemas.microsoft.com/office/word/2016/wordml/cid" xmlns:w16se="http://schemas.microsoft.com/office/word/2015/wordml/symex" xmlns:wpg="http://schemas.microsoft.com/office/word/2010/wordprocessingGroup" xmlns:wpi="http://schemas.microsoft.com/office/word/2010/wordprocessingInk" xmlns:wne="http://schemas.microsoft.com/office/word/2006/wordml" xmlns:wps="http://schemas.microsoft.com/office/word/2010/wordprocessingShape" mc:Ignorable="w14 w15 w16se w16cid wp14">
   <w:p>
     <w:pPr>
       <w:pStyle w:val="Kopfzeile"/>
@@ -2133,7 +2340,7 @@
 </file>
 
 <file path=word/header3.xml><?xml version="1.0" encoding="utf-8"?>
-<w:hdr xmlns:wpc="http://schemas.microsoft.com/office/word/2010/wordprocessingCanvas" xmlns:cx="http://schemas.microsoft.com/office/drawing/2014/chartex" xmlns:cx1="http://schemas.microsoft.com/office/drawing/2015/9/8/chartex" xmlns:cx2="http://schemas.microsoft.com/office/drawing/2015/10/21/chartex" xmlns:cx3="http://schemas.microsoft.com/office/drawing/2016/5/9/chartex" xmlns:cx4="http://schemas.microsoft.com/office/drawing/2016/5/10/chartex" xmlns:cx5="http://schemas.microsoft.com/office/drawing/2016/5/11/chartex" xmlns:cx6="http://schemas.microsoft.com/office/drawing/2016/5/12/chartex" xmlns:cx7="http://schemas.microsoft.com/office/drawing/2016/5/13/chartex" xmlns:cx8="http://schemas.microsoft.com/office/drawing/2016/5/14/chartex" xmlns:mc="http://schemas.openxmlformats.org/markup-compatibility/2006" xmlns:aink="http://schemas.microsoft.com/office/drawing/2016/ink" xmlns:am3d="http://schemas.microsoft.com/office/drawing/2017/model3d" xmlns:o="urn:schemas-microsoft-com:office:office" xmlns:oel="http://schemas.microsoft.com/office/2019/extlst" xmlns:r="http://schemas.openxmlformats.org/officeDocument/2006/relationships" xmlns:m="http://schemas.openxmlformats.org/officeDocument/2006/math" xmlns:v="urn:schemas-microsoft-com:vml" xmlns:wp14="http://schemas.microsoft.com/office/word/2010/wordprocessingDrawing" xmlns:wp="http://schemas.openxmlformats.org/drawingml/2006/wordprocessingDrawing" xmlns:w10="urn:schemas-microsoft-com:office:word" xmlns:w="http://schemas.openxmlformats.org/wordprocessingml/2006/main" xmlns:w14="http://schemas.microsoft.com/office/word/2010/wordml" xmlns:w15="http://schemas.microsoft.com/office/word/2012/wordml" xmlns:w16cex="http://schemas.microsoft.com/office/word/2018/wordml/cex" xmlns:w16cid="http://schemas.microsoft.com/office/word/2016/wordml/cid" xmlns:w16="http://schemas.microsoft.com/office/word/2018/wordml" xmlns:w16sdtdh="http://schemas.microsoft.com/office/word/2020/wordml/sdtdatahash" xmlns:w16se="http://schemas.microsoft.com/office/word/2015/wordml/symex" xmlns:wpg="http://schemas.microsoft.com/office/word/2010/wordprocessingGroup" xmlns:wpi="http://schemas.microsoft.com/office/word/2010/wordprocessingInk" xmlns:wne="http://schemas.microsoft.com/office/word/2006/wordml" xmlns:wps="http://schemas.microsoft.com/office/word/2010/wordprocessingShape" mc:Ignorable="w14 w15 w16se w16cid w16 w16cex w16sdtdh wp14">
+<w:hdr xmlns:wpc="http://schemas.microsoft.com/office/word/2010/wordprocessingCanvas" xmlns:cx="http://schemas.microsoft.com/office/drawing/2014/chartex" xmlns:cx1="http://schemas.microsoft.com/office/drawing/2015/9/8/chartex" xmlns:cx2="http://schemas.microsoft.com/office/drawing/2015/10/21/chartex" xmlns:cx3="http://schemas.microsoft.com/office/drawing/2016/5/9/chartex" xmlns:cx4="http://schemas.microsoft.com/office/drawing/2016/5/10/chartex" xmlns:cx5="http://schemas.microsoft.com/office/drawing/2016/5/11/chartex" xmlns:cx6="http://schemas.microsoft.com/office/drawing/2016/5/12/chartex" xmlns:cx7="http://schemas.microsoft.com/office/drawing/2016/5/13/chartex" xmlns:cx8="http://schemas.microsoft.com/office/drawing/2016/5/14/chartex" xmlns:mc="http://schemas.openxmlformats.org/markup-compatibility/2006" xmlns:aink="http://schemas.microsoft.com/office/drawing/2016/ink" xmlns:am3d="http://schemas.microsoft.com/office/drawing/2017/model3d" xmlns:o="urn:schemas-microsoft-com:office:office" xmlns:r="http://schemas.openxmlformats.org/officeDocument/2006/relationships" xmlns:m="http://schemas.openxmlformats.org/officeDocument/2006/math" xmlns:v="urn:schemas-microsoft-com:vml" xmlns:wp14="http://schemas.microsoft.com/office/word/2010/wordprocessingDrawing" xmlns:wp="http://schemas.openxmlformats.org/drawingml/2006/wordprocessingDrawing" xmlns:w10="urn:schemas-microsoft-com:office:word" xmlns:w="http://schemas.openxmlformats.org/wordprocessingml/2006/main" xmlns:w14="http://schemas.microsoft.com/office/word/2010/wordml" xmlns:w15="http://schemas.microsoft.com/office/word/2012/wordml" xmlns:w16cid="http://schemas.microsoft.com/office/word/2016/wordml/cid" xmlns:w16se="http://schemas.microsoft.com/office/word/2015/wordml/symex" xmlns:wpg="http://schemas.microsoft.com/office/word/2010/wordprocessingGroup" xmlns:wpi="http://schemas.microsoft.com/office/word/2010/wordprocessingInk" xmlns:wne="http://schemas.microsoft.com/office/word/2006/wordml" xmlns:wps="http://schemas.microsoft.com/office/word/2010/wordprocessingShape" mc:Ignorable="w14 w15 w16se w16cid wp14">
   <w:p>
     <w:pPr>
       <w:pStyle w:val="Kopfzeile"/>
@@ -2143,7 +2350,7 @@
 </file>
 
 <file path=word/numbering.xml><?xml version="1.0" encoding="utf-8"?>
-<w:numbering xmlns:wpc="http://schemas.microsoft.com/office/word/2010/wordprocessingCanvas" xmlns:cx="http://schemas.microsoft.com/office/drawing/2014/chartex" xmlns:cx1="http://schemas.microsoft.com/office/drawing/2015/9/8/chartex" xmlns:cx2="http://schemas.microsoft.com/office/drawing/2015/10/21/chartex" xmlns:cx3="http://schemas.microsoft.com/office/drawing/2016/5/9/chartex" xmlns:cx4="http://schemas.microsoft.com/office/drawing/2016/5/10/chartex" xmlns:cx5="http://schemas.microsoft.com/office/drawing/2016/5/11/chartex" xmlns:cx6="http://schemas.microsoft.com/office/drawing/2016/5/12/chartex" xmlns:cx7="http://schemas.microsoft.com/office/drawing/2016/5/13/chartex" xmlns:cx8="http://schemas.microsoft.com/office/drawing/2016/5/14/chartex" xmlns:mc="http://schemas.openxmlformats.org/markup-compatibility/2006" xmlns:aink="http://schemas.microsoft.com/office/drawing/2016/ink" xmlns:am3d="http://schemas.microsoft.com/office/drawing/2017/model3d" xmlns:o="urn:schemas-microsoft-com:office:office" xmlns:oel="http://schemas.microsoft.com/office/2019/extlst" xmlns:r="http://schemas.openxmlformats.org/officeDocument/2006/relationships" xmlns:m="http://schemas.openxmlformats.org/officeDocument/2006/math" xmlns:v="urn:schemas-microsoft-com:vml" xmlns:wp14="http://schemas.microsoft.com/office/word/2010/wordprocessingDrawing" xmlns:wp="http://schemas.openxmlformats.org/drawingml/2006/wordprocessingDrawing" xmlns:w10="urn:schemas-microsoft-com:office:word" xmlns:w="http://schemas.openxmlformats.org/wordprocessingml/2006/main" xmlns:w14="http://schemas.microsoft.com/office/word/2010/wordml" xmlns:w15="http://schemas.microsoft.com/office/word/2012/wordml" xmlns:w16cex="http://schemas.microsoft.com/office/word/2018/wordml/cex" xmlns:w16cid="http://schemas.microsoft.com/office/word/2016/wordml/cid" xmlns:w16="http://schemas.microsoft.com/office/word/2018/wordml" xmlns:w16sdtdh="http://schemas.microsoft.com/office/word/2020/wordml/sdtdatahash" xmlns:w16se="http://schemas.microsoft.com/office/word/2015/wordml/symex" xmlns:wpg="http://schemas.microsoft.com/office/word/2010/wordprocessingGroup" xmlns:wpi="http://schemas.microsoft.com/office/word/2010/wordprocessingInk" xmlns:wne="http://schemas.microsoft.com/office/word/2006/wordml" xmlns:wps="http://schemas.microsoft.com/office/word/2010/wordprocessingShape" mc:Ignorable="w14 w15 w16se w16cid w16 w16cex w16sdtdh wp14">
+<w:numbering xmlns:wpc="http://schemas.microsoft.com/office/word/2010/wordprocessingCanvas" xmlns:cx="http://schemas.microsoft.com/office/drawing/2014/chartex" xmlns:cx1="http://schemas.microsoft.com/office/drawing/2015/9/8/chartex" xmlns:cx2="http://schemas.microsoft.com/office/drawing/2015/10/21/chartex" xmlns:cx3="http://schemas.microsoft.com/office/drawing/2016/5/9/chartex" xmlns:cx4="http://schemas.microsoft.com/office/drawing/2016/5/10/chartex" xmlns:cx5="http://schemas.microsoft.com/office/drawing/2016/5/11/chartex" xmlns:cx6="http://schemas.microsoft.com/office/drawing/2016/5/12/chartex" xmlns:cx7="http://schemas.microsoft.com/office/drawing/2016/5/13/chartex" xmlns:cx8="http://schemas.microsoft.com/office/drawing/2016/5/14/chartex" xmlns:mc="http://schemas.openxmlformats.org/markup-compatibility/2006" xmlns:aink="http://schemas.microsoft.com/office/drawing/2016/ink" xmlns:am3d="http://schemas.microsoft.com/office/drawing/2017/model3d" xmlns:o="urn:schemas-microsoft-com:office:office" xmlns:r="http://schemas.openxmlformats.org/officeDocument/2006/relationships" xmlns:m="http://schemas.openxmlformats.org/officeDocument/2006/math" xmlns:v="urn:schemas-microsoft-com:vml" xmlns:wp14="http://schemas.microsoft.com/office/word/2010/wordprocessingDrawing" xmlns:wp="http://schemas.openxmlformats.org/drawingml/2006/wordprocessingDrawing" xmlns:w10="urn:schemas-microsoft-com:office:word" xmlns:w="http://schemas.openxmlformats.org/wordprocessingml/2006/main" xmlns:w14="http://schemas.microsoft.com/office/word/2010/wordml" xmlns:w15="http://schemas.microsoft.com/office/word/2012/wordml" xmlns:w16cid="http://schemas.microsoft.com/office/word/2016/wordml/cid" xmlns:w16se="http://schemas.microsoft.com/office/word/2015/wordml/symex" xmlns:wpg="http://schemas.microsoft.com/office/word/2010/wordprocessingGroup" xmlns:wpi="http://schemas.microsoft.com/office/word/2010/wordprocessingInk" xmlns:wne="http://schemas.microsoft.com/office/word/2006/wordml" xmlns:wps="http://schemas.microsoft.com/office/word/2010/wordprocessingShape" mc:Ignorable="w14 w15 w16se w16cid wp14">
   <w:abstractNum w:abstractNumId="0" w15:restartNumberingAfterBreak="0">
     <w:nsid w:val="650C43DE"/>
     <w:multiLevelType w:val="hybridMultilevel"/>
@@ -2257,14 +2464,14 @@
       </w:rPr>
     </w:lvl>
   </w:abstractNum>
-  <w:num w:numId="1" w16cid:durableId="1488471794">
+  <w:num w:numId="1">
     <w:abstractNumId w:val="0"/>
   </w:num>
 </w:numbering>
 </file>
 
 <file path=word/styles.xml><?xml version="1.0" encoding="utf-8"?>
-<w:styles xmlns:mc="http://schemas.openxmlformats.org/markup-compatibility/2006" xmlns:r="http://schemas.openxmlformats.org/officeDocument/2006/relationships" xmlns:w="http://schemas.openxmlformats.org/wordprocessingml/2006/main" xmlns:w14="http://schemas.microsoft.com/office/word/2010/wordml" xmlns:w15="http://schemas.microsoft.com/office/word/2012/wordml" xmlns:w16cex="http://schemas.microsoft.com/office/word/2018/wordml/cex" xmlns:w16cid="http://schemas.microsoft.com/office/word/2016/wordml/cid" xmlns:w16="http://schemas.microsoft.com/office/word/2018/wordml" xmlns:w16sdtdh="http://schemas.microsoft.com/office/word/2020/wordml/sdtdatahash" xmlns:w16se="http://schemas.microsoft.com/office/word/2015/wordml/symex" mc:Ignorable="w14 w15 w16se w16cid w16 w16cex w16sdtdh">
+<w:styles xmlns:mc="http://schemas.openxmlformats.org/markup-compatibility/2006" xmlns:r="http://schemas.openxmlformats.org/officeDocument/2006/relationships" xmlns:w="http://schemas.openxmlformats.org/wordprocessingml/2006/main" xmlns:w14="http://schemas.microsoft.com/office/word/2010/wordml" xmlns:w15="http://schemas.microsoft.com/office/word/2012/wordml" xmlns:w16cid="http://schemas.microsoft.com/office/word/2016/wordml/cid" xmlns:w16se="http://schemas.microsoft.com/office/word/2015/wordml/symex" mc:Ignorable="w14 w15 w16se w16cid">
   <w:docDefaults>
     <w:rPrDefault>
       <w:rPr>
@@ -2280,7 +2487,7 @@
       </w:pPr>
     </w:pPrDefault>
   </w:docDefaults>
-  <w:latentStyles w:defLockedState="0" w:defUIPriority="99" w:defSemiHidden="0" w:defUnhideWhenUsed="0" w:defQFormat="0" w:count="376">
+  <w:latentStyles w:defLockedState="0" w:defUIPriority="99" w:defSemiHidden="0" w:defUnhideWhenUsed="0" w:defQFormat="0" w:count="375">
     <w:lsdException w:name="Normal" w:uiPriority="0" w:qFormat="1"/>
     <w:lsdException w:name="heading 1" w:uiPriority="9" w:qFormat="1"/>
     <w:lsdException w:name="heading 2" w:semiHidden="1" w:uiPriority="9" w:unhideWhenUsed="1" w:qFormat="1"/>
@@ -2656,7 +2863,6 @@
     <w:lsdException w:name="Smart Hyperlink" w:semiHidden="1" w:unhideWhenUsed="1"/>
     <w:lsdException w:name="Hashtag" w:semiHidden="1" w:unhideWhenUsed="1"/>
     <w:lsdException w:name="Unresolved Mention" w:semiHidden="1" w:unhideWhenUsed="1"/>
-    <w:lsdException w:name="Smart Link" w:semiHidden="1" w:unhideWhenUsed="1"/>
   </w:latentStyles>
   <w:style w:type="paragraph" w:default="1" w:styleId="Standard">
     <w:name w:val="Normal"/>
@@ -2878,7 +3084,7 @@
 </file>
 
 <file path=word/glossary/document.xml><?xml version="1.0" encoding="utf-8"?>
-<w:glossaryDocument xmlns:wpc="http://schemas.microsoft.com/office/word/2010/wordprocessingCanvas" xmlns:cx="http://schemas.microsoft.com/office/drawing/2014/chartex" xmlns:cx1="http://schemas.microsoft.com/office/drawing/2015/9/8/chartex" xmlns:cx2="http://schemas.microsoft.com/office/drawing/2015/10/21/chartex" xmlns:cx3="http://schemas.microsoft.com/office/drawing/2016/5/9/chartex" xmlns:cx4="http://schemas.microsoft.com/office/drawing/2016/5/10/chartex" xmlns:cx5="http://schemas.microsoft.com/office/drawing/2016/5/11/chartex" xmlns:cx6="http://schemas.microsoft.com/office/drawing/2016/5/12/chartex" xmlns:cx7="http://schemas.microsoft.com/office/drawing/2016/5/13/chartex" xmlns:cx8="http://schemas.microsoft.com/office/drawing/2016/5/14/chartex" xmlns:mc="http://schemas.openxmlformats.org/markup-compatibility/2006" xmlns:aink="http://schemas.microsoft.com/office/drawing/2016/ink" xmlns:am3d="http://schemas.microsoft.com/office/drawing/2017/model3d" xmlns:o="urn:schemas-microsoft-com:office:office" xmlns:oel="http://schemas.microsoft.com/office/2019/extlst" xmlns:r="http://schemas.openxmlformats.org/officeDocument/2006/relationships" xmlns:m="http://schemas.openxmlformats.org/officeDocument/2006/math" xmlns:v="urn:schemas-microsoft-com:vml" xmlns:wp14="http://schemas.microsoft.com/office/word/2010/wordprocessingDrawing" xmlns:wp="http://schemas.openxmlformats.org/drawingml/2006/wordprocessingDrawing" xmlns:w10="urn:schemas-microsoft-com:office:word" xmlns:w="http://schemas.openxmlformats.org/wordprocessingml/2006/main" xmlns:w14="http://schemas.microsoft.com/office/word/2010/wordml" xmlns:w15="http://schemas.microsoft.com/office/word/2012/wordml" xmlns:w16cex="http://schemas.microsoft.com/office/word/2018/wordml/cex" xmlns:w16cid="http://schemas.microsoft.com/office/word/2016/wordml/cid" xmlns:w16="http://schemas.microsoft.com/office/word/2018/wordml" xmlns:w16sdtdh="http://schemas.microsoft.com/office/word/2020/wordml/sdtdatahash" xmlns:w16se="http://schemas.microsoft.com/office/word/2015/wordml/symex" xmlns:wpg="http://schemas.microsoft.com/office/word/2010/wordprocessingGroup" xmlns:wpi="http://schemas.microsoft.com/office/word/2010/wordprocessingInk" xmlns:wne="http://schemas.microsoft.com/office/word/2006/wordml" xmlns:wps="http://schemas.microsoft.com/office/word/2010/wordprocessingShape" mc:Ignorable="w14 w15 w16se w16cid w16 w16cex w16sdtdh wp14">
+<w:glossaryDocument xmlns:wpc="http://schemas.microsoft.com/office/word/2010/wordprocessingCanvas" xmlns:cx="http://schemas.microsoft.com/office/drawing/2014/chartex" xmlns:cx1="http://schemas.microsoft.com/office/drawing/2015/9/8/chartex" xmlns:cx2="http://schemas.microsoft.com/office/drawing/2015/10/21/chartex" xmlns:cx3="http://schemas.microsoft.com/office/drawing/2016/5/9/chartex" xmlns:cx4="http://schemas.microsoft.com/office/drawing/2016/5/10/chartex" xmlns:cx5="http://schemas.microsoft.com/office/drawing/2016/5/11/chartex" xmlns:cx6="http://schemas.microsoft.com/office/drawing/2016/5/12/chartex" xmlns:cx7="http://schemas.microsoft.com/office/drawing/2016/5/13/chartex" xmlns:cx8="http://schemas.microsoft.com/office/drawing/2016/5/14/chartex" xmlns:mc="http://schemas.openxmlformats.org/markup-compatibility/2006" xmlns:aink="http://schemas.microsoft.com/office/drawing/2016/ink" xmlns:am3d="http://schemas.microsoft.com/office/drawing/2017/model3d" xmlns:o="urn:schemas-microsoft-com:office:office" xmlns:r="http://schemas.openxmlformats.org/officeDocument/2006/relationships" xmlns:m="http://schemas.openxmlformats.org/officeDocument/2006/math" xmlns:v="urn:schemas-microsoft-com:vml" xmlns:wp14="http://schemas.microsoft.com/office/word/2010/wordprocessingDrawing" xmlns:wp="http://schemas.openxmlformats.org/drawingml/2006/wordprocessingDrawing" xmlns:w10="urn:schemas-microsoft-com:office:word" xmlns:w="http://schemas.openxmlformats.org/wordprocessingml/2006/main" xmlns:w14="http://schemas.microsoft.com/office/word/2010/wordml" xmlns:w15="http://schemas.microsoft.com/office/word/2012/wordml" xmlns:w16cid="http://schemas.microsoft.com/office/word/2016/wordml/cid" xmlns:w16se="http://schemas.microsoft.com/office/word/2015/wordml/symex" xmlns:wpg="http://schemas.microsoft.com/office/word/2010/wordprocessingGroup" xmlns:wpi="http://schemas.microsoft.com/office/word/2010/wordprocessingInk" xmlns:wne="http://schemas.microsoft.com/office/word/2006/wordml" xmlns:wps="http://schemas.microsoft.com/office/word/2010/wordprocessingShape" mc:Ignorable="w14 w15 w16se w16cid wp14">
   <w:docParts>
     <w:docPart>
       <w:docPartPr>
@@ -2914,7 +3120,7 @@
 </file>
 
 <file path=word/glossary/fontTable.xml><?xml version="1.0" encoding="utf-8"?>
-<w:fonts xmlns:mc="http://schemas.openxmlformats.org/markup-compatibility/2006" xmlns:r="http://schemas.openxmlformats.org/officeDocument/2006/relationships" xmlns:w="http://schemas.openxmlformats.org/wordprocessingml/2006/main" xmlns:w14="http://schemas.microsoft.com/office/word/2010/wordml" xmlns:w15="http://schemas.microsoft.com/office/word/2012/wordml" xmlns:w16cex="http://schemas.microsoft.com/office/word/2018/wordml/cex" xmlns:w16cid="http://schemas.microsoft.com/office/word/2016/wordml/cid" xmlns:w16="http://schemas.microsoft.com/office/word/2018/wordml" xmlns:w16sdtdh="http://schemas.microsoft.com/office/word/2020/wordml/sdtdatahash" xmlns:w16se="http://schemas.microsoft.com/office/word/2015/wordml/symex" mc:Ignorable="w14 w15 w16se w16cid w16 w16cex w16sdtdh">
+<w:fonts xmlns:mc="http://schemas.openxmlformats.org/markup-compatibility/2006" xmlns:r="http://schemas.openxmlformats.org/officeDocument/2006/relationships" xmlns:w="http://schemas.openxmlformats.org/wordprocessingml/2006/main" xmlns:w14="http://schemas.microsoft.com/office/word/2010/wordml" xmlns:w15="http://schemas.microsoft.com/office/word/2012/wordml" xmlns:w16cid="http://schemas.microsoft.com/office/word/2016/wordml/cid" xmlns:w16se="http://schemas.microsoft.com/office/word/2015/wordml/symex" mc:Ignorable="w14 w15 w16se w16cid">
   <w:font w:name="Symbol">
     <w:panose1 w:val="05050102010706020507"/>
     <w:charset w:val="02"/>
@@ -2968,7 +3174,7 @@
 </file>
 
 <file path=word/glossary/settings.xml><?xml version="1.0" encoding="utf-8"?>
-<w:settings xmlns:mc="http://schemas.openxmlformats.org/markup-compatibility/2006" xmlns:o="urn:schemas-microsoft-com:office:office" xmlns:r="http://schemas.openxmlformats.org/officeDocument/2006/relationships" xmlns:m="http://schemas.openxmlformats.org/officeDocument/2006/math" xmlns:v="urn:schemas-microsoft-com:vml" xmlns:w10="urn:schemas-microsoft-com:office:word" xmlns:w="http://schemas.openxmlformats.org/wordprocessingml/2006/main" xmlns:w14="http://schemas.microsoft.com/office/word/2010/wordml" xmlns:w15="http://schemas.microsoft.com/office/word/2012/wordml" xmlns:w16cex="http://schemas.microsoft.com/office/word/2018/wordml/cex" xmlns:w16cid="http://schemas.microsoft.com/office/word/2016/wordml/cid" xmlns:w16="http://schemas.microsoft.com/office/word/2018/wordml" xmlns:w16sdtdh="http://schemas.microsoft.com/office/word/2020/wordml/sdtdatahash" xmlns:w16se="http://schemas.microsoft.com/office/word/2015/wordml/symex" xmlns:sl="http://schemas.openxmlformats.org/schemaLibrary/2006/main" mc:Ignorable="w14 w15 w16se w16cid w16 w16cex w16sdtdh">
+<w:settings xmlns:mc="http://schemas.openxmlformats.org/markup-compatibility/2006" xmlns:o="urn:schemas-microsoft-com:office:office" xmlns:r="http://schemas.openxmlformats.org/officeDocument/2006/relationships" xmlns:m="http://schemas.openxmlformats.org/officeDocument/2006/math" xmlns:v="urn:schemas-microsoft-com:vml" xmlns:w10="urn:schemas-microsoft-com:office:word" xmlns:w="http://schemas.openxmlformats.org/wordprocessingml/2006/main" xmlns:w14="http://schemas.microsoft.com/office/word/2010/wordml" xmlns:w15="http://schemas.microsoft.com/office/word/2012/wordml" xmlns:w16cid="http://schemas.microsoft.com/office/word/2016/wordml/cid" xmlns:w16se="http://schemas.microsoft.com/office/word/2015/wordml/symex" xmlns:sl="http://schemas.openxmlformats.org/schemaLibrary/2006/main" mc:Ignorable="w14 w15 w16se w16cid">
   <w:view w:val="normal"/>
   <w:defaultTabStop w:val="708"/>
   <w:hyphenationZone w:val="425"/>
@@ -2988,6 +3194,7 @@
     <w:rsid w:val="003277E8"/>
     <w:rsid w:val="00335096"/>
     <w:rsid w:val="003E456B"/>
+    <w:rsid w:val="00443D14"/>
     <w:rsid w:val="00484044"/>
     <w:rsid w:val="00637244"/>
     <w:rsid w:val="00766C4C"/>
@@ -3015,7 +3222,7 @@
 </file>
 
 <file path=word/glossary/styles.xml><?xml version="1.0" encoding="utf-8"?>
-<w:styles xmlns:mc="http://schemas.openxmlformats.org/markup-compatibility/2006" xmlns:r="http://schemas.openxmlformats.org/officeDocument/2006/relationships" xmlns:w="http://schemas.openxmlformats.org/wordprocessingml/2006/main" xmlns:w14="http://schemas.microsoft.com/office/word/2010/wordml" xmlns:w15="http://schemas.microsoft.com/office/word/2012/wordml" xmlns:w16cex="http://schemas.microsoft.com/office/word/2018/wordml/cex" xmlns:w16cid="http://schemas.microsoft.com/office/word/2016/wordml/cid" xmlns:w16="http://schemas.microsoft.com/office/word/2018/wordml" xmlns:w16sdtdh="http://schemas.microsoft.com/office/word/2020/wordml/sdtdatahash" xmlns:w16se="http://schemas.microsoft.com/office/word/2015/wordml/symex" mc:Ignorable="w14 w15 w16se w16cid w16 w16cex w16sdtdh">
+<w:styles xmlns:mc="http://schemas.openxmlformats.org/markup-compatibility/2006" xmlns:r="http://schemas.openxmlformats.org/officeDocument/2006/relationships" xmlns:w="http://schemas.openxmlformats.org/wordprocessingml/2006/main" xmlns:w14="http://schemas.microsoft.com/office/word/2010/wordml" xmlns:w15="http://schemas.microsoft.com/office/word/2012/wordml" xmlns:w16cid="http://schemas.microsoft.com/office/word/2016/wordml/cid" xmlns:w16se="http://schemas.microsoft.com/office/word/2015/wordml/symex" mc:Ignorable="w14 w15 w16se w16cid">
   <w:docDefaults>
     <w:rPrDefault>
       <w:rPr>
@@ -3031,7 +3238,7 @@
       </w:pPr>
     </w:pPrDefault>
   </w:docDefaults>
-  <w:latentStyles w:defLockedState="0" w:defUIPriority="99" w:defSemiHidden="0" w:defUnhideWhenUsed="0" w:defQFormat="0" w:count="376">
+  <w:latentStyles w:defLockedState="0" w:defUIPriority="99" w:defSemiHidden="0" w:defUnhideWhenUsed="0" w:defQFormat="0" w:count="375">
     <w:lsdException w:name="Normal" w:uiPriority="0" w:qFormat="1"/>
     <w:lsdException w:name="heading 1" w:uiPriority="9" w:qFormat="1"/>
     <w:lsdException w:name="heading 2" w:semiHidden="1" w:uiPriority="9" w:unhideWhenUsed="1" w:qFormat="1"/>
@@ -3407,7 +3614,6 @@
     <w:lsdException w:name="Smart Hyperlink" w:semiHidden="1" w:unhideWhenUsed="1"/>
     <w:lsdException w:name="Hashtag" w:semiHidden="1" w:unhideWhenUsed="1"/>
     <w:lsdException w:name="Unresolved Mention" w:semiHidden="1" w:unhideWhenUsed="1"/>
-    <w:lsdException w:name="Smart Link" w:semiHidden="1" w:unhideWhenUsed="1"/>
   </w:latentStyles>
   <w:style w:type="paragraph" w:default="1" w:styleId="Standard">
     <w:name w:val="Normal"/>
@@ -3458,7 +3664,7 @@
 </file>
 
 <file path=word/glossary/webSettings.xml><?xml version="1.0" encoding="utf-8"?>
-<w:webSettings xmlns:mc="http://schemas.openxmlformats.org/markup-compatibility/2006" xmlns:r="http://schemas.openxmlformats.org/officeDocument/2006/relationships" xmlns:w="http://schemas.openxmlformats.org/wordprocessingml/2006/main" xmlns:w14="http://schemas.microsoft.com/office/word/2010/wordml" xmlns:w15="http://schemas.microsoft.com/office/word/2012/wordml" xmlns:w16cex="http://schemas.microsoft.com/office/word/2018/wordml/cex" xmlns:w16cid="http://schemas.microsoft.com/office/word/2016/wordml/cid" xmlns:w16="http://schemas.microsoft.com/office/word/2018/wordml" xmlns:w16sdtdh="http://schemas.microsoft.com/office/word/2020/wordml/sdtdatahash" xmlns:w16se="http://schemas.microsoft.com/office/word/2015/wordml/symex" mc:Ignorable="w14 w15 w16se w16cid w16 w16cex w16sdtdh">
+<w:webSettings xmlns:mc="http://schemas.openxmlformats.org/markup-compatibility/2006" xmlns:r="http://schemas.openxmlformats.org/officeDocument/2006/relationships" xmlns:w="http://schemas.openxmlformats.org/wordprocessingml/2006/main" xmlns:w14="http://schemas.microsoft.com/office/word/2010/wordml" xmlns:w15="http://schemas.microsoft.com/office/word/2012/wordml" xmlns:w16cid="http://schemas.microsoft.com/office/word/2016/wordml/cid" xmlns:w16se="http://schemas.microsoft.com/office/word/2015/wordml/symex" mc:Ignorable="w14 w15 w16se w16cid">
   <w:optimizeForBrowser/>
   <w:allowPNG/>
 </w:webSettings>
@@ -3764,7 +3970,7 @@
 </file>
 
 <file path=customXml/itemProps1.xml><?xml version="1.0" encoding="utf-8"?>
-<ds:datastoreItem xmlns:ds="http://schemas.openxmlformats.org/officeDocument/2006/customXml" ds:itemID="{1B4CB167-F80A-483A-ADD6-0E8604411C86}">
+<ds:datastoreItem xmlns:ds="http://schemas.openxmlformats.org/officeDocument/2006/customXml" ds:itemID="{17ED1540-E70C-469E-A1A7-305BC8498AB2}">
   <ds:schemaRefs>
     <ds:schemaRef ds:uri="http://schemas.openxmlformats.org/officeDocument/2006/bibliography"/>
   </ds:schemaRefs>

</xml_diff>